<commit_message>
report and greedy bacon
</commit_message>
<xml_diff>
--- a/AdvancedAlgorithms_report_2.docx
+++ b/AdvancedAlgorithms_report_2.docx
@@ -1,6 +1,6 @@
 
 <file path=word/document.xml><?xml version="1.0" encoding="utf-8"?>
-<w:document xmlns:wpc="http://schemas.microsoft.com/office/word/2010/wordprocessingCanvas" xmlns:cx="http://schemas.microsoft.com/office/drawing/2014/chartex" xmlns:cx1="http://schemas.microsoft.com/office/drawing/2015/9/8/chartex" xmlns:cx2="http://schemas.microsoft.com/office/drawing/2015/10/21/chartex" xmlns:cx3="http://schemas.microsoft.com/office/drawing/2016/5/9/chartex" xmlns:cx4="http://schemas.microsoft.com/office/drawing/2016/5/10/chartex" xmlns:cx5="http://schemas.microsoft.com/office/drawing/2016/5/11/chartex" xmlns:cx6="http://schemas.microsoft.com/office/drawing/2016/5/12/chartex" xmlns:cx7="http://schemas.microsoft.com/office/drawing/2016/5/13/chartex" xmlns:cx8="http://schemas.microsoft.com/office/drawing/2016/5/14/chartex" xmlns:mc="http://schemas.openxmlformats.org/markup-compatibility/2006" xmlns:aink="http://schemas.microsoft.com/office/drawing/2016/ink" xmlns:am3d="http://schemas.microsoft.com/office/drawing/2017/model3d" xmlns:o="urn:schemas-microsoft-com:office:office" xmlns:r="http://schemas.openxmlformats.org/officeDocument/2006/relationships" xmlns:m="http://schemas.openxmlformats.org/officeDocument/2006/math" xmlns:v="urn:schemas-microsoft-com:vml" xmlns:wp14="http://schemas.microsoft.com/office/word/2010/wordprocessingDrawing" xmlns:wp="http://schemas.openxmlformats.org/drawingml/2006/wordprocessingDrawing" xmlns:w10="urn:schemas-microsoft-com:office:word" xmlns:w="http://schemas.openxmlformats.org/wordprocessingml/2006/main" xmlns:w14="http://schemas.microsoft.com/office/word/2010/wordml" xmlns:w15="http://schemas.microsoft.com/office/word/2012/wordml" xmlns:w16cex="http://schemas.microsoft.com/office/word/2018/wordml/cex" xmlns:w16cid="http://schemas.microsoft.com/office/word/2016/wordml/cid" xmlns:w16="http://schemas.microsoft.com/office/word/2018/wordml" xmlns:w16se="http://schemas.microsoft.com/office/word/2015/wordml/symex" xmlns:wpg="http://schemas.microsoft.com/office/word/2010/wordprocessingGroup" xmlns:wpi="http://schemas.microsoft.com/office/word/2010/wordprocessingInk" xmlns:wne="http://schemas.microsoft.com/office/word/2006/wordml" xmlns:wps="http://schemas.microsoft.com/office/word/2010/wordprocessingShape" mc:Ignorable="w14 w15 w16se w16cid w16 w16cex wp14">
+<w:document xmlns:wpc="http://schemas.microsoft.com/office/word/2010/wordprocessingCanvas" xmlns:cx="http://schemas.microsoft.com/office/drawing/2014/chartex" xmlns:cx1="http://schemas.microsoft.com/office/drawing/2015/9/8/chartex" xmlns:cx2="http://schemas.microsoft.com/office/drawing/2015/10/21/chartex" xmlns:cx3="http://schemas.microsoft.com/office/drawing/2016/5/9/chartex" xmlns:cx4="http://schemas.microsoft.com/office/drawing/2016/5/10/chartex" xmlns:cx5="http://schemas.microsoft.com/office/drawing/2016/5/11/chartex" xmlns:cx6="http://schemas.microsoft.com/office/drawing/2016/5/12/chartex" xmlns:cx7="http://schemas.microsoft.com/office/drawing/2016/5/13/chartex" xmlns:cx8="http://schemas.microsoft.com/office/drawing/2016/5/14/chartex" xmlns:mc="http://schemas.openxmlformats.org/markup-compatibility/2006" xmlns:aink="http://schemas.microsoft.com/office/drawing/2016/ink" xmlns:am3d="http://schemas.microsoft.com/office/drawing/2017/model3d" xmlns:o="urn:schemas-microsoft-com:office:office" xmlns:r="http://schemas.openxmlformats.org/officeDocument/2006/relationships" xmlns:m="http://schemas.openxmlformats.org/officeDocument/2006/math" xmlns:v="urn:schemas-microsoft-com:vml" xmlns:wp14="http://schemas.microsoft.com/office/word/2010/wordprocessingDrawing" xmlns:wp="http://schemas.openxmlformats.org/drawingml/2006/wordprocessingDrawing" xmlns:w10="urn:schemas-microsoft-com:office:word" xmlns:w="http://schemas.openxmlformats.org/wordprocessingml/2006/main" xmlns:w14="http://schemas.microsoft.com/office/word/2010/wordml" xmlns:w15="http://schemas.microsoft.com/office/word/2012/wordml" xmlns:w16cex="http://schemas.microsoft.com/office/word/2018/wordml/cex" xmlns:w16cid="http://schemas.microsoft.com/office/word/2016/wordml/cid" xmlns:w16="http://schemas.microsoft.com/office/word/2018/wordml" xmlns:w16sdtdh="http://schemas.microsoft.com/office/word/2020/wordml/sdtdatahash" xmlns:w16se="http://schemas.microsoft.com/office/word/2015/wordml/symex" xmlns:wpg="http://schemas.microsoft.com/office/word/2010/wordprocessingGroup" xmlns:wpi="http://schemas.microsoft.com/office/word/2010/wordprocessingInk" xmlns:wne="http://schemas.microsoft.com/office/word/2006/wordml" xmlns:wps="http://schemas.microsoft.com/office/word/2010/wordprocessingShape" mc:Ignorable="w14 w15 w16se w16cid w16 w16cex w16sdtdh wp14">
   <w:body>
     <w:p>
       <w:pPr>
@@ -239,35 +239,21 @@
         <w:rPr>
           <w:lang w:val="en-US"/>
         </w:rPr>
-        <w:t xml:space="preserve">The red black tree has complexities of </w:t>
+        <w:t xml:space="preserve">The </w:t>
       </w:r>
       <w:proofErr w:type="gramStart"/>
       <w:r>
         <w:rPr>
           <w:lang w:val="en-US"/>
         </w:rPr>
-        <w:t>O(</w:t>
+        <w:t>red black</w:t>
       </w:r>
       <w:proofErr w:type="gramEnd"/>
       <w:r>
         <w:rPr>
           <w:lang w:val="en-US"/>
         </w:rPr>
-        <w:t xml:space="preserve">Log n) for Insert, Delete and search allowing us to perform are most crucial operations in an efficient manner. Given this, we can find the first k elements in   </w:t>
-      </w:r>
-      <w:proofErr w:type="gramStart"/>
-      <w:r>
-        <w:rPr>
-          <w:lang w:val="en-US"/>
-        </w:rPr>
-        <w:t>O(</w:t>
-      </w:r>
-      <w:proofErr w:type="gramEnd"/>
-      <w:r>
-        <w:rPr>
-          <w:lang w:val="en-US"/>
-        </w:rPr>
-        <w:t>k log n) time.</w:t>
+        <w:t xml:space="preserve"> tree has complexities of O(Log n) for Insert, Delete and search allowing us to perform are most crucial operations in an efficient manner. Given this, we can find the first k elements in   O(k log n) time.</w:t>
       </w:r>
     </w:p>
     <w:p>
@@ -615,21 +601,7 @@
         <w:rPr>
           <w:lang w:val="en-US"/>
         </w:rPr>
-        <w:t xml:space="preserve">The complexity of the structure is </w:t>
-      </w:r>
-      <w:proofErr w:type="gramStart"/>
-      <w:r>
-        <w:rPr>
-          <w:lang w:val="en-US"/>
-        </w:rPr>
-        <w:t>O(</w:t>
-      </w:r>
-      <w:proofErr w:type="gramEnd"/>
-      <w:r>
-        <w:rPr>
-          <w:lang w:val="en-US"/>
-        </w:rPr>
-        <w:t>Log n) for union and find in the worst case however the amortized cost is much closer to O(n).</w:t>
+        <w:t>The complexity of the structure is O(Log n) for union and find in the worst case however the amortized cost is much closer to O(n).</w:t>
       </w:r>
     </w:p>
     <w:p>
@@ -713,7 +685,7 @@
                 <v:stroke joinstyle="miter"/>
                 <v:path gradientshapeok="t" o:connecttype="rect"/>
               </v:shapetype>
-              <v:shape id="Text Box 2" o:spid="_x0000_s1026" type="#_x0000_t202" style="position:absolute;margin-left:399.2pt;margin-top:26.15pt;width:450.4pt;height:178.4pt;z-index:251667456;visibility:visible;mso-wrap-style:square;mso-width-percent:0;mso-height-percent:0;mso-wrap-distance-left:9pt;mso-wrap-distance-top:3.6pt;mso-wrap-distance-right:9pt;mso-wrap-distance-bottom:3.6pt;mso-position-horizontal:right;mso-position-horizontal-relative:margin;mso-position-vertical:absolute;mso-position-vertical-relative:text;mso-width-percent:0;mso-height-percent:0;mso-width-relative:margin;mso-height-relative:margin;v-text-anchor:top" o:gfxdata="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">
+              <v:shape id="Text Box 2" o:spid="_x0000_s1026" type="#_x0000_t202" style="position:absolute;margin-left:399.2pt;margin-top:26.15pt;width:450.4pt;height:178.4pt;z-index:251667456;visibility:visible;mso-wrap-style:square;mso-width-percent:0;mso-height-percent:0;mso-wrap-distance-left:9pt;mso-wrap-distance-top:3.6pt;mso-wrap-distance-right:9pt;mso-wrap-distance-bottom:3.6pt;mso-position-horizontal:right;mso-position-horizontal-relative:margin;mso-position-vertical:absolute;mso-position-vertical-relative:text;mso-width-percent:0;mso-height-percent:0;mso-width-relative:margin;mso-height-relative:margin;v-text-anchor:top" o:gfxdata="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">
                 <v:textbox>
                   <w:txbxContent>
                     <w:p/>
@@ -987,7 +959,7 @@
           </mc:Choice>
           <mc:Fallback>
             <w:pict>
-              <v:shape w14:anchorId="0D1D81DB" id="_x0000_s1027" type="#_x0000_t202" style="position:absolute;margin-left:0;margin-top:26.85pt;width:450.4pt;height:178.4pt;z-index:251673600;visibility:visible;mso-wrap-style:square;mso-width-percent:0;mso-height-percent:0;mso-wrap-distance-left:9pt;mso-wrap-distance-top:3.6pt;mso-wrap-distance-right:9pt;mso-wrap-distance-bottom:3.6pt;mso-position-horizontal:absolute;mso-position-horizontal-relative:margin;mso-position-vertical:absolute;mso-position-vertical-relative:text;mso-width-percent:0;mso-height-percent:0;mso-width-relative:margin;mso-height-relative:margin;v-text-anchor:top" o:gfxdata="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">
+              <v:shape w14:anchorId="0D1D81DB" id="_x0000_s1027" type="#_x0000_t202" style="position:absolute;margin-left:0;margin-top:26.85pt;width:450.4pt;height:178.4pt;z-index:251673600;visibility:visible;mso-wrap-style:square;mso-width-percent:0;mso-height-percent:0;mso-wrap-distance-left:9pt;mso-wrap-distance-top:3.6pt;mso-wrap-distance-right:9pt;mso-wrap-distance-bottom:3.6pt;mso-position-horizontal:absolute;mso-position-horizontal-relative:margin;mso-position-vertical:absolute;mso-position-vertical-relative:text;mso-width-percent:0;mso-height-percent:0;mso-width-relative:margin;mso-height-relative:margin;v-text-anchor:top" o:gfxdata="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">
                 <v:textbox>
                   <w:txbxContent>
                     <w:p/>
@@ -1158,7 +1130,6 @@
     </w:p>
     <w:p>
       <w:pPr>
-        <w:pStyle w:val="Subtitle"/>
         <w:rPr>
           <w:lang w:val="en-US"/>
         </w:rPr>
@@ -1189,14 +1160,6 @@
     </w:p>
     <w:p>
       <w:pPr>
-        <w:pStyle w:val="Subtitle"/>
-        <w:rPr>
-          <w:lang w:val="en-US"/>
-        </w:rPr>
-      </w:pPr>
-    </w:p>
-    <w:p>
-      <w:pPr>
         <w:rPr>
           <w:lang w:val="en-US"/>
         </w:rPr>
@@ -1237,6 +1200,7 @@
       </w:pPr>
       <w:r>
         <w:rPr>
+          <w:noProof/>
           <w:sz w:val="24"/>
           <w:szCs w:val="10"/>
         </w:rPr>
@@ -1287,6 +1251,22 @@
       </w:pPr>
     </w:p>
     <w:p>
+      <w:r>
+        <w:t>Given the graph is acyclic and connected, we can simply use a modified depth first search algorithm to find a single, or the longest path between any two nodes.</w:t>
+      </w:r>
+    </w:p>
+    <w:p>
+      <w:pPr>
+        <w:rPr>
+          <w:sz w:val="24"/>
+          <w:szCs w:val="10"/>
+        </w:rPr>
+      </w:pPr>
+      <w:r>
+        <w:t>The modification we can make to a standard BFS search lets us use a start and end point to set the two actors in which we are trying to connect. We also implement a findmax flag where we can search for the largest set of connections in the input file.</w:t>
+      </w:r>
+    </w:p>
+    <w:p>
       <w:pPr>
         <w:pStyle w:val="Title"/>
         <w:jc w:val="left"/>
@@ -1298,16 +1278,6 @@
     </w:p>
     <w:p>
       <w:pPr>
-        <w:pStyle w:val="Title"/>
-        <w:jc w:val="left"/>
-        <w:rPr>
-          <w:sz w:val="24"/>
-          <w:szCs w:val="10"/>
-        </w:rPr>
-      </w:pPr>
-    </w:p>
-    <w:p>
-      <w:pPr>
         <w:pStyle w:val="Subtitle"/>
         <w:rPr>
           <w:lang w:val="en-US"/>
@@ -1366,20 +1336,19 @@
         <w:rPr>
           <w:noProof/>
         </w:rPr>
-        <w:lastRenderedPageBreak/>
         <mc:AlternateContent>
           <mc:Choice Requires="wps">
             <w:drawing>
-              <wp:anchor distT="45720" distB="45720" distL="114300" distR="114300" simplePos="0" relativeHeight="251675648" behindDoc="0" locked="0" layoutInCell="1" allowOverlap="1" wp14:anchorId="7562F98A" wp14:editId="710C2B5A">
+              <wp:anchor distT="45720" distB="45720" distL="114300" distR="114300" simplePos="0" relativeHeight="251675648" behindDoc="0" locked="0" layoutInCell="1" allowOverlap="1" wp14:anchorId="7562F98A" wp14:editId="06804CF1">
                 <wp:simplePos x="0" y="0"/>
                 <wp:positionH relativeFrom="margin">
-                  <wp:posOffset>0</wp:posOffset>
+                  <wp:posOffset>-525145</wp:posOffset>
                 </wp:positionH>
                 <wp:positionV relativeFrom="paragraph">
-                  <wp:posOffset>331470</wp:posOffset>
+                  <wp:posOffset>325755</wp:posOffset>
                 </wp:positionV>
-                <wp:extent cx="5720080" cy="2265680"/>
-                <wp:effectExtent l="0" t="0" r="7620" b="7620"/>
+                <wp:extent cx="6921500" cy="3888105"/>
+                <wp:effectExtent l="0" t="0" r="12700" b="17145"/>
                 <wp:wrapSquare wrapText="bothSides"/>
                 <wp:docPr id="14" name="Text Box 2"/>
                 <wp:cNvGraphicFramePr>
@@ -1394,7 +1363,7 @@
                       <wps:spPr bwMode="auto">
                         <a:xfrm>
                           <a:off x="0" y="0"/>
-                          <a:ext cx="5720080" cy="2265680"/>
+                          <a:ext cx="6921500" cy="3888105"/>
                         </a:xfrm>
                         <a:prstGeom prst="rect">
                           <a:avLst/>
@@ -1413,7 +1382,622 @@
                       </wps:spPr>
                       <wps:txbx>
                         <w:txbxContent>
-                          <w:p/>
+                          <w:p>
+                            <w:pPr>
+                              <w:spacing w:after="0"/>
+                              <w:rPr>
+                                <w:rFonts w:ascii="Courier New" w:hAnsi="Courier New" w:cs="Courier New"/>
+                              </w:rPr>
+                            </w:pPr>
+                            <w:r>
+                              <w:rPr>
+                                <w:rFonts w:ascii="Courier New" w:hAnsi="Courier New" w:cs="Courier New"/>
+                                <w:b/>
+                                <w:bCs/>
+                              </w:rPr>
+                              <w:t>Breadth_first_search</w:t>
+                            </w:r>
+                            <w:r>
+                              <w:rPr>
+                                <w:rFonts w:ascii="Courier New" w:hAnsi="Courier New" w:cs="Courier New"/>
+                              </w:rPr>
+                              <w:t>(</w:t>
+                            </w:r>
+                            <w:r>
+                              <w:rPr>
+                                <w:rFonts w:ascii="Courier New" w:hAnsi="Courier New" w:cs="Courier New"/>
+                              </w:rPr>
+                              <w:t xml:space="preserve">graph </w:t>
+                            </w:r>
+                            <w:r>
+                              <w:rPr>
+                                <w:rFonts w:ascii="Courier New" w:hAnsi="Courier New" w:cs="Courier New"/>
+                              </w:rPr>
+                              <w:t xml:space="preserve">g, </w:t>
+                            </w:r>
+                            <w:r>
+                              <w:rPr>
+                                <w:rFonts w:ascii="Courier New" w:hAnsi="Courier New" w:cs="Courier New"/>
+                              </w:rPr>
+                              <w:t xml:space="preserve">node </w:t>
+                            </w:r>
+                            <w:r>
+                              <w:rPr>
+                                <w:rFonts w:ascii="Courier New" w:hAnsi="Courier New" w:cs="Courier New"/>
+                              </w:rPr>
+                              <w:t xml:space="preserve">start, </w:t>
+                            </w:r>
+                            <w:r>
+                              <w:rPr>
+                                <w:rFonts w:ascii="Courier New" w:hAnsi="Courier New" w:cs="Courier New"/>
+                              </w:rPr>
+                              <w:t xml:space="preserve">node </w:t>
+                            </w:r>
+                            <w:r>
+                              <w:rPr>
+                                <w:rFonts w:ascii="Courier New" w:hAnsi="Courier New" w:cs="Courier New"/>
+                              </w:rPr>
+                              <w:t>end</w:t>
+                            </w:r>
+                            <w:r>
+                              <w:rPr>
+                                <w:rFonts w:ascii="Courier New" w:hAnsi="Courier New" w:cs="Courier New"/>
+                              </w:rPr>
+                              <w:t>, bool findmax</w:t>
+                            </w:r>
+                            <w:r>
+                              <w:rPr>
+                                <w:rFonts w:ascii="Courier New" w:hAnsi="Courier New" w:cs="Courier New"/>
+                              </w:rPr>
+                              <w:t>):</w:t>
+                            </w:r>
+                          </w:p>
+                          <w:p>
+                            <w:pPr>
+                              <w:spacing w:after="0"/>
+                              <w:ind w:left="720"/>
+                              <w:rPr>
+                                <w:rFonts w:ascii="Courier New" w:hAnsi="Courier New" w:cs="Courier New"/>
+                              </w:rPr>
+                            </w:pPr>
+                            <w:r>
+                              <w:rPr>
+                                <w:rFonts w:ascii="Courier New" w:hAnsi="Courier New" w:cs="Courier New"/>
+                              </w:rPr>
+                              <w:t>Define set s</w:t>
+                            </w:r>
+                          </w:p>
+                          <w:p>
+                            <w:pPr>
+                              <w:spacing w:after="0"/>
+                              <w:ind w:left="720"/>
+                              <w:rPr>
+                                <w:rFonts w:ascii="Courier New" w:hAnsi="Courier New" w:cs="Courier New"/>
+                              </w:rPr>
+                            </w:pPr>
+                            <w:r>
+                              <w:rPr>
+                                <w:rFonts w:ascii="Courier New" w:hAnsi="Courier New" w:cs="Courier New"/>
+                              </w:rPr>
+                              <w:t>Define queue q</w:t>
+                            </w:r>
+                          </w:p>
+                          <w:p>
+                            <w:pPr>
+                              <w:spacing w:after="0"/>
+                              <w:ind w:left="720"/>
+                              <w:rPr>
+                                <w:rFonts w:ascii="Courier New" w:hAnsi="Courier New" w:cs="Courier New"/>
+                              </w:rPr>
+                            </w:pPr>
+                            <w:r>
+                              <w:rPr>
+                                <w:rFonts w:ascii="Courier New" w:hAnsi="Courier New" w:cs="Courier New"/>
+                                <w:b/>
+                                <w:bCs/>
+                                <w:color w:val="4472C4" w:themeColor="accent1"/>
+                              </w:rPr>
+                              <w:t>If</w:t>
+                            </w:r>
+                            <w:r>
+                              <w:rPr>
+                                <w:rFonts w:ascii="Courier New" w:hAnsi="Courier New" w:cs="Courier New"/>
+                                <w:color w:val="4472C4" w:themeColor="accent1"/>
+                              </w:rPr>
+                              <w:t xml:space="preserve"> </w:t>
+                            </w:r>
+                            <w:r>
+                              <w:rPr>
+                                <w:rFonts w:ascii="Courier New" w:hAnsi="Courier New" w:cs="Courier New"/>
+                              </w:rPr>
+                              <w:t xml:space="preserve">start </w:t>
+                            </w:r>
+                            <w:r>
+                              <w:rPr>
+                                <w:rFonts w:ascii="Courier New" w:hAnsi="Courier New" w:cs="Courier New"/>
+                                <w:b/>
+                                <w:bCs/>
+                                <w:color w:val="4472C4" w:themeColor="accent1"/>
+                              </w:rPr>
+                              <w:t>or</w:t>
+                            </w:r>
+                            <w:r>
+                              <w:rPr>
+                                <w:rFonts w:ascii="Courier New" w:hAnsi="Courier New" w:cs="Courier New"/>
+                                <w:color w:val="4472C4" w:themeColor="accent1"/>
+                              </w:rPr>
+                              <w:t xml:space="preserve"> </w:t>
+                            </w:r>
+                            <w:r>
+                              <w:rPr>
+                                <w:rFonts w:ascii="Courier New" w:hAnsi="Courier New" w:cs="Courier New"/>
+                              </w:rPr>
+                              <w:t>end == null:</w:t>
+                            </w:r>
+                            <w:r>
+                              <w:rPr>
+                                <w:rFonts w:ascii="Courier New" w:hAnsi="Courier New" w:cs="Courier New"/>
+                              </w:rPr>
+                              <w:br/>
+                            </w:r>
+                            <w:r>
+                              <w:rPr>
+                                <w:rFonts w:ascii="Courier New" w:hAnsi="Courier New" w:cs="Courier New"/>
+                              </w:rPr>
+                              <w:tab/>
+                            </w:r>
+                            <w:r>
+                              <w:rPr>
+                                <w:rFonts w:ascii="Courier New" w:hAnsi="Courier New" w:cs="Courier New"/>
+                                <w:b/>
+                                <w:bCs/>
+                                <w:color w:val="7030A0"/>
+                              </w:rPr>
+                              <w:t>return</w:t>
+                            </w:r>
+                            <w:r>
+                              <w:rPr>
+                                <w:rFonts w:ascii="Courier New" w:hAnsi="Courier New" w:cs="Courier New"/>
+                                <w:color w:val="7030A0"/>
+                              </w:rPr>
+                              <w:t xml:space="preserve"> </w:t>
+                            </w:r>
+                            <w:r>
+                              <w:rPr>
+                                <w:rFonts w:ascii="Courier New" w:hAnsi="Courier New" w:cs="Courier New"/>
+                              </w:rPr>
+                              <w:t>#Node does not exist</w:t>
+                            </w:r>
+                          </w:p>
+                          <w:p>
+                            <w:pPr>
+                              <w:spacing w:after="0"/>
+                              <w:ind w:left="720"/>
+                              <w:rPr>
+                                <w:rFonts w:ascii="Courier New" w:hAnsi="Courier New" w:cs="Courier New"/>
+                              </w:rPr>
+                            </w:pPr>
+                            <w:r>
+                              <w:rPr>
+                                <w:rFonts w:ascii="Courier New" w:hAnsi="Courier New" w:cs="Courier New"/>
+                              </w:rPr>
+                              <w:t>Q &lt;- start</w:t>
+                            </w:r>
+                          </w:p>
+                          <w:p>
+                            <w:pPr>
+                              <w:spacing w:after="0"/>
+                              <w:ind w:left="720"/>
+                              <w:rPr>
+                                <w:rFonts w:ascii="Courier New" w:hAnsi="Courier New" w:cs="Courier New"/>
+                              </w:rPr>
+                            </w:pPr>
+                            <w:r>
+                              <w:rPr>
+                                <w:rFonts w:ascii="Courier New" w:hAnsi="Courier New" w:cs="Courier New"/>
+                              </w:rPr>
+                              <w:t>S &lt;- start</w:t>
+                            </w:r>
+                          </w:p>
+                          <w:p>
+                            <w:pPr>
+                              <w:spacing w:after="0"/>
+                              <w:ind w:left="720"/>
+                              <w:rPr>
+                                <w:rFonts w:ascii="Courier New" w:hAnsi="Courier New" w:cs="Courier New"/>
+                              </w:rPr>
+                            </w:pPr>
+                          </w:p>
+                          <w:p>
+                            <w:pPr>
+                              <w:spacing w:after="0"/>
+                              <w:ind w:left="720"/>
+                              <w:rPr>
+                                <w:rFonts w:ascii="Courier New" w:hAnsi="Courier New" w:cs="Courier New"/>
+                              </w:rPr>
+                            </w:pPr>
+                            <w:r>
+                              <w:rPr>
+                                <w:rFonts w:ascii="Courier New" w:hAnsi="Courier New" w:cs="Courier New"/>
+                                <w:b/>
+                                <w:bCs/>
+                                <w:color w:val="4472C4" w:themeColor="accent1"/>
+                              </w:rPr>
+                              <w:t>While</w:t>
+                            </w:r>
+                            <w:r>
+                              <w:rPr>
+                                <w:rFonts w:ascii="Courier New" w:hAnsi="Courier New" w:cs="Courier New"/>
+                                <w:color w:val="4472C4" w:themeColor="accent1"/>
+                              </w:rPr>
+                              <w:t xml:space="preserve"> </w:t>
+                            </w:r>
+                            <w:r>
+                              <w:rPr>
+                                <w:rFonts w:ascii="Courier New" w:hAnsi="Courier New" w:cs="Courier New"/>
+                              </w:rPr>
+                              <w:t>q not empty:</w:t>
+                            </w:r>
+                          </w:p>
+                          <w:p>
+                            <w:pPr>
+                              <w:spacing w:after="0"/>
+                              <w:ind w:left="720"/>
+                              <w:rPr>
+                                <w:rFonts w:ascii="Courier New" w:hAnsi="Courier New" w:cs="Courier New"/>
+                              </w:rPr>
+                            </w:pPr>
+                            <w:r>
+                              <w:rPr>
+                                <w:rFonts w:ascii="Courier New" w:hAnsi="Courier New" w:cs="Courier New"/>
+                              </w:rPr>
+                              <w:tab/>
+                              <w:t>Current = q.front</w:t>
+                            </w:r>
+                          </w:p>
+                          <w:p>
+                            <w:pPr>
+                              <w:spacing w:after="0"/>
+                              <w:ind w:left="720"/>
+                              <w:rPr>
+                                <w:rFonts w:ascii="Courier New" w:hAnsi="Courier New" w:cs="Courier New"/>
+                              </w:rPr>
+                            </w:pPr>
+                            <w:r>
+                              <w:rPr>
+                                <w:rFonts w:ascii="Courier New" w:hAnsi="Courier New" w:cs="Courier New"/>
+                              </w:rPr>
+                              <w:tab/>
+                              <w:t>Last = current</w:t>
+                            </w:r>
+                          </w:p>
+                          <w:p>
+                            <w:pPr>
+                              <w:spacing w:after="0"/>
+                              <w:ind w:left="720"/>
+                              <w:rPr>
+                                <w:rFonts w:ascii="Courier New" w:hAnsi="Courier New" w:cs="Courier New"/>
+                              </w:rPr>
+                            </w:pPr>
+                            <w:r>
+                              <w:rPr>
+                                <w:rFonts w:ascii="Courier New" w:hAnsi="Courier New" w:cs="Courier New"/>
+                              </w:rPr>
+                              <w:tab/>
+                              <w:t>q.pop</w:t>
+                            </w:r>
+                          </w:p>
+                          <w:p>
+                            <w:pPr>
+                              <w:spacing w:after="0"/>
+                              <w:ind w:left="720"/>
+                              <w:rPr>
+                                <w:rFonts w:ascii="Courier New" w:hAnsi="Courier New" w:cs="Courier New"/>
+                              </w:rPr>
+                            </w:pPr>
+                            <w:r>
+                              <w:rPr>
+                                <w:rFonts w:ascii="Courier New" w:hAnsi="Courier New" w:cs="Courier New"/>
+                              </w:rPr>
+                              <w:tab/>
+                            </w:r>
+                            <w:r>
+                              <w:rPr>
+                                <w:rFonts w:ascii="Courier New" w:hAnsi="Courier New" w:cs="Courier New"/>
+                                <w:b/>
+                                <w:bCs/>
+                                <w:color w:val="4472C4" w:themeColor="accent1"/>
+                              </w:rPr>
+                              <w:t>if</w:t>
+                            </w:r>
+                            <w:r>
+                              <w:rPr>
+                                <w:rFonts w:ascii="Courier New" w:hAnsi="Courier New" w:cs="Courier New"/>
+                                <w:color w:val="4472C4" w:themeColor="accent1"/>
+                              </w:rPr>
+                              <w:t xml:space="preserve"> </w:t>
+                            </w:r>
+                            <w:r>
+                              <w:rPr>
+                                <w:rFonts w:ascii="Courier New" w:hAnsi="Courier New" w:cs="Courier New"/>
+                              </w:rPr>
+                              <w:t xml:space="preserve">current.name == end.name </w:t>
+                            </w:r>
+                            <w:r>
+                              <w:rPr>
+                                <w:rFonts w:ascii="Courier New" w:hAnsi="Courier New" w:cs="Courier New"/>
+                                <w:b/>
+                                <w:bCs/>
+                                <w:color w:val="4472C4" w:themeColor="accent1"/>
+                              </w:rPr>
+                              <w:t>and</w:t>
+                            </w:r>
+                            <w:r>
+                              <w:rPr>
+                                <w:rFonts w:ascii="Courier New" w:hAnsi="Courier New" w:cs="Courier New"/>
+                                <w:color w:val="4472C4" w:themeColor="accent1"/>
+                              </w:rPr>
+                              <w:t xml:space="preserve"> </w:t>
+                            </w:r>
+                            <w:r>
+                              <w:rPr>
+                                <w:rFonts w:ascii="Courier New" w:hAnsi="Courier New" w:cs="Courier New"/>
+                              </w:rPr>
+                              <w:t>!findmax:</w:t>
+                            </w:r>
+                          </w:p>
+                          <w:p>
+                            <w:pPr>
+                              <w:spacing w:after="0"/>
+                              <w:ind w:left="720"/>
+                              <w:rPr>
+                                <w:rFonts w:ascii="Courier New" w:hAnsi="Courier New" w:cs="Courier New"/>
+                              </w:rPr>
+                            </w:pPr>
+                            <w:r>
+                              <w:rPr>
+                                <w:rFonts w:ascii="Courier New" w:hAnsi="Courier New" w:cs="Courier New"/>
+                              </w:rPr>
+                              <w:tab/>
+                            </w:r>
+                            <w:r>
+                              <w:rPr>
+                                <w:rFonts w:ascii="Courier New" w:hAnsi="Courier New" w:cs="Courier New"/>
+                              </w:rPr>
+                              <w:tab/>
+                              <w:t>return current</w:t>
+                            </w:r>
+                          </w:p>
+                          <w:p>
+                            <w:pPr>
+                              <w:spacing w:after="0"/>
+                              <w:ind w:left="720"/>
+                              <w:rPr>
+                                <w:rFonts w:ascii="Courier New" w:hAnsi="Courier New" w:cs="Courier New"/>
+                              </w:rPr>
+                            </w:pPr>
+                            <w:r>
+                              <w:rPr>
+                                <w:rFonts w:ascii="Courier New" w:hAnsi="Courier New" w:cs="Courier New"/>
+                              </w:rPr>
+                              <w:tab/>
+                            </w:r>
+                            <w:r>
+                              <w:rPr>
+                                <w:rFonts w:ascii="Courier New" w:hAnsi="Courier New" w:cs="Courier New"/>
+                                <w:b/>
+                                <w:bCs/>
+                                <w:color w:val="4472C4" w:themeColor="accent1"/>
+                              </w:rPr>
+                              <w:t>for</w:t>
+                            </w:r>
+                            <w:r>
+                              <w:rPr>
+                                <w:rFonts w:ascii="Courier New" w:hAnsi="Courier New" w:cs="Courier New"/>
+                                <w:color w:val="4472C4" w:themeColor="accent1"/>
+                              </w:rPr>
+                              <w:t xml:space="preserve"> </w:t>
+                            </w:r>
+                            <w:r>
+                              <w:rPr>
+                                <w:rFonts w:ascii="Courier New" w:hAnsi="Courier New" w:cs="Courier New"/>
+                              </w:rPr>
+                              <w:t>connection in current.connections</w:t>
+                            </w:r>
+                            <w:r>
+                              <w:rPr>
+                                <w:rFonts w:ascii="Courier New" w:hAnsi="Courier New" w:cs="Courier New"/>
+                              </w:rPr>
+                              <w:t>:</w:t>
+                            </w:r>
+                          </w:p>
+                          <w:p>
+                            <w:pPr>
+                              <w:spacing w:after="0"/>
+                              <w:ind w:left="720"/>
+                              <w:rPr>
+                                <w:rFonts w:ascii="Courier New" w:hAnsi="Courier New" w:cs="Courier New"/>
+                              </w:rPr>
+                            </w:pPr>
+                            <w:r>
+                              <w:rPr>
+                                <w:rFonts w:ascii="Courier New" w:hAnsi="Courier New" w:cs="Courier New"/>
+                              </w:rPr>
+                              <w:tab/>
+                            </w:r>
+                            <w:r>
+                              <w:rPr>
+                                <w:rFonts w:ascii="Courier New" w:hAnsi="Courier New" w:cs="Courier New"/>
+                              </w:rPr>
+                              <w:tab/>
+                            </w:r>
+                            <w:r>
+                              <w:rPr>
+                                <w:rFonts w:ascii="Courier New" w:hAnsi="Courier New" w:cs="Courier New"/>
+                                <w:b/>
+                                <w:bCs/>
+                                <w:color w:val="4472C4" w:themeColor="accent1"/>
+                              </w:rPr>
+                              <w:t>if</w:t>
+                            </w:r>
+                            <w:r>
+                              <w:rPr>
+                                <w:rFonts w:ascii="Courier New" w:hAnsi="Courier New" w:cs="Courier New"/>
+                                <w:color w:val="4472C4" w:themeColor="accent1"/>
+                              </w:rPr>
+                              <w:t xml:space="preserve"> </w:t>
+                            </w:r>
+                            <w:r>
+                              <w:rPr>
+                                <w:rFonts w:ascii="Courier New" w:hAnsi="Courier New" w:cs="Courier New"/>
+                              </w:rPr>
+                              <w:t>s.count(current.connections[connection] == 0</w:t>
+                            </w:r>
+                            <w:r>
+                              <w:rPr>
+                                <w:rFonts w:ascii="Courier New" w:hAnsi="Courier New" w:cs="Courier New"/>
+                              </w:rPr>
+                              <w:t>:</w:t>
+                            </w:r>
+                          </w:p>
+                          <w:p>
+                            <w:pPr>
+                              <w:spacing w:after="0"/>
+                              <w:ind w:left="720"/>
+                              <w:rPr>
+                                <w:rFonts w:ascii="Courier New" w:hAnsi="Courier New" w:cs="Courier New"/>
+                              </w:rPr>
+                            </w:pPr>
+                            <w:r>
+                              <w:rPr>
+                                <w:rFonts w:ascii="Courier New" w:hAnsi="Courier New" w:cs="Courier New"/>
+                              </w:rPr>
+                              <w:tab/>
+                            </w:r>
+                            <w:r>
+                              <w:rPr>
+                                <w:rFonts w:ascii="Courier New" w:hAnsi="Courier New" w:cs="Courier New"/>
+                              </w:rPr>
+                              <w:tab/>
+                            </w:r>
+                            <w:r>
+                              <w:rPr>
+                                <w:rFonts w:ascii="Courier New" w:hAnsi="Courier New" w:cs="Courier New"/>
+                              </w:rPr>
+                              <w:tab/>
+                              <w:t>s &lt;- current.connections[connections]</w:t>
+                            </w:r>
+                          </w:p>
+                          <w:p>
+                            <w:pPr>
+                              <w:spacing w:after="0"/>
+                              <w:ind w:left="720"/>
+                              <w:rPr>
+                                <w:rFonts w:ascii="Courier New" w:hAnsi="Courier New" w:cs="Courier New"/>
+                              </w:rPr>
+                            </w:pPr>
+                            <w:r>
+                              <w:rPr>
+                                <w:rFonts w:ascii="Courier New" w:hAnsi="Courier New" w:cs="Courier New"/>
+                              </w:rPr>
+                              <w:tab/>
+                            </w:r>
+                            <w:r>
+                              <w:rPr>
+                                <w:rFonts w:ascii="Courier New" w:hAnsi="Courier New" w:cs="Courier New"/>
+                              </w:rPr>
+                              <w:tab/>
+                            </w:r>
+                            <w:r>
+                              <w:rPr>
+                                <w:rFonts w:ascii="Courier New" w:hAnsi="Courier New" w:cs="Courier New"/>
+                              </w:rPr>
+                              <w:tab/>
+                              <w:t>q &lt;- current.connections[connection]</w:t>
+                            </w:r>
+                          </w:p>
+                          <w:p>
+                            <w:pPr>
+                              <w:spacing w:after="0"/>
+                              <w:ind w:left="720"/>
+                              <w:rPr>
+                                <w:rFonts w:ascii="Courier New" w:hAnsi="Courier New" w:cs="Courier New"/>
+                              </w:rPr>
+                            </w:pPr>
+                            <w:r>
+                              <w:rPr>
+                                <w:rFonts w:ascii="Courier New" w:hAnsi="Courier New" w:cs="Courier New"/>
+                              </w:rPr>
+                              <w:tab/>
+                            </w:r>
+                            <w:r>
+                              <w:rPr>
+                                <w:rFonts w:ascii="Courier New" w:hAnsi="Courier New" w:cs="Courier New"/>
+                              </w:rPr>
+                              <w:tab/>
+                            </w:r>
+                            <w:r>
+                              <w:rPr>
+                                <w:rFonts w:ascii="Courier New" w:hAnsi="Courier New" w:cs="Courier New"/>
+                              </w:rPr>
+                              <w:tab/>
+                              <w:t>current.connections[connection].parent = current</w:t>
+                            </w:r>
+                          </w:p>
+                          <w:p>
+                            <w:pPr>
+                              <w:spacing w:after="0"/>
+                              <w:ind w:left="720"/>
+                              <w:rPr>
+                                <w:rFonts w:ascii="Courier New" w:hAnsi="Courier New" w:cs="Courier New"/>
+                              </w:rPr>
+                            </w:pPr>
+                            <w:r>
+                              <w:rPr>
+                                <w:rFonts w:ascii="Courier New" w:hAnsi="Courier New" w:cs="Courier New"/>
+                              </w:rPr>
+                              <w:tab/>
+                            </w:r>
+                          </w:p>
+                          <w:p>
+                            <w:pPr>
+                              <w:spacing w:after="0"/>
+                              <w:ind w:left="720"/>
+                              <w:rPr>
+                                <w:rFonts w:ascii="Courier New" w:hAnsi="Courier New" w:cs="Courier New"/>
+                              </w:rPr>
+                            </w:pPr>
+                            <w:r>
+                              <w:rPr>
+                                <w:rFonts w:ascii="Courier New" w:hAnsi="Courier New" w:cs="Courier New"/>
+                                <w:b/>
+                                <w:bCs/>
+                                <w:color w:val="7030A0"/>
+                              </w:rPr>
+                              <w:t>Return</w:t>
+                            </w:r>
+                            <w:r>
+                              <w:rPr>
+                                <w:rFonts w:ascii="Courier New" w:hAnsi="Courier New" w:cs="Courier New"/>
+                                <w:color w:val="7030A0"/>
+                              </w:rPr>
+                              <w:t xml:space="preserve"> </w:t>
+                            </w:r>
+                            <w:r>
+                              <w:rPr>
+                                <w:rFonts w:ascii="Courier New" w:hAnsi="Courier New" w:cs="Courier New"/>
+                              </w:rPr>
+                              <w:t>last</w:t>
+                            </w:r>
+                          </w:p>
+                          <w:p>
+                            <w:pPr>
+                              <w:spacing w:after="0"/>
+                              <w:rPr>
+                                <w:rFonts w:ascii="Courier New" w:hAnsi="Courier New" w:cs="Courier New"/>
+                              </w:rPr>
+                            </w:pPr>
+                          </w:p>
                         </w:txbxContent>
                       </wps:txbx>
                       <wps:bodyPr rot="0" vert="horz" wrap="square" lIns="91440" tIns="45720" rIns="91440" bIns="45720" anchor="t" anchorCtr="0">
@@ -1433,10 +2017,625 @@
           </mc:Choice>
           <mc:Fallback>
             <w:pict>
-              <v:shape w14:anchorId="7562F98A" id="_x0000_s1028" type="#_x0000_t202" style="position:absolute;margin-left:0;margin-top:26.1pt;width:450.4pt;height:178.4pt;z-index:251675648;visibility:visible;mso-wrap-style:square;mso-width-percent:0;mso-height-percent:0;mso-wrap-distance-left:9pt;mso-wrap-distance-top:3.6pt;mso-wrap-distance-right:9pt;mso-wrap-distance-bottom:3.6pt;mso-position-horizontal:absolute;mso-position-horizontal-relative:margin;mso-position-vertical:absolute;mso-position-vertical-relative:text;mso-width-percent:0;mso-height-percent:0;mso-width-relative:margin;mso-height-relative:margin;v-text-anchor:top" o:gfxdata="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">
+              <v:shape w14:anchorId="7562F98A" id="_x0000_s1028" type="#_x0000_t202" style="position:absolute;margin-left:-41.35pt;margin-top:25.65pt;width:545pt;height:306.15pt;z-index:251675648;visibility:visible;mso-wrap-style:square;mso-width-percent:0;mso-height-percent:0;mso-wrap-distance-left:9pt;mso-wrap-distance-top:3.6pt;mso-wrap-distance-right:9pt;mso-wrap-distance-bottom:3.6pt;mso-position-horizontal:absolute;mso-position-horizontal-relative:margin;mso-position-vertical:absolute;mso-position-vertical-relative:text;mso-width-percent:0;mso-height-percent:0;mso-width-relative:margin;mso-height-relative:margin;v-text-anchor:top" o:gfxdata="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">
                 <v:textbox>
                   <w:txbxContent>
-                    <w:p/>
+                    <w:p>
+                      <w:pPr>
+                        <w:spacing w:after="0"/>
+                        <w:rPr>
+                          <w:rFonts w:ascii="Courier New" w:hAnsi="Courier New" w:cs="Courier New"/>
+                        </w:rPr>
+                      </w:pPr>
+                      <w:r>
+                        <w:rPr>
+                          <w:rFonts w:ascii="Courier New" w:hAnsi="Courier New" w:cs="Courier New"/>
+                          <w:b/>
+                          <w:bCs/>
+                        </w:rPr>
+                        <w:t>Breadth_first_search</w:t>
+                      </w:r>
+                      <w:r>
+                        <w:rPr>
+                          <w:rFonts w:ascii="Courier New" w:hAnsi="Courier New" w:cs="Courier New"/>
+                        </w:rPr>
+                        <w:t>(</w:t>
+                      </w:r>
+                      <w:r>
+                        <w:rPr>
+                          <w:rFonts w:ascii="Courier New" w:hAnsi="Courier New" w:cs="Courier New"/>
+                        </w:rPr>
+                        <w:t xml:space="preserve">graph </w:t>
+                      </w:r>
+                      <w:r>
+                        <w:rPr>
+                          <w:rFonts w:ascii="Courier New" w:hAnsi="Courier New" w:cs="Courier New"/>
+                        </w:rPr>
+                        <w:t xml:space="preserve">g, </w:t>
+                      </w:r>
+                      <w:r>
+                        <w:rPr>
+                          <w:rFonts w:ascii="Courier New" w:hAnsi="Courier New" w:cs="Courier New"/>
+                        </w:rPr>
+                        <w:t xml:space="preserve">node </w:t>
+                      </w:r>
+                      <w:r>
+                        <w:rPr>
+                          <w:rFonts w:ascii="Courier New" w:hAnsi="Courier New" w:cs="Courier New"/>
+                        </w:rPr>
+                        <w:t xml:space="preserve">start, </w:t>
+                      </w:r>
+                      <w:r>
+                        <w:rPr>
+                          <w:rFonts w:ascii="Courier New" w:hAnsi="Courier New" w:cs="Courier New"/>
+                        </w:rPr>
+                        <w:t xml:space="preserve">node </w:t>
+                      </w:r>
+                      <w:r>
+                        <w:rPr>
+                          <w:rFonts w:ascii="Courier New" w:hAnsi="Courier New" w:cs="Courier New"/>
+                        </w:rPr>
+                        <w:t>end</w:t>
+                      </w:r>
+                      <w:r>
+                        <w:rPr>
+                          <w:rFonts w:ascii="Courier New" w:hAnsi="Courier New" w:cs="Courier New"/>
+                        </w:rPr>
+                        <w:t>, bool findmax</w:t>
+                      </w:r>
+                      <w:r>
+                        <w:rPr>
+                          <w:rFonts w:ascii="Courier New" w:hAnsi="Courier New" w:cs="Courier New"/>
+                        </w:rPr>
+                        <w:t>):</w:t>
+                      </w:r>
+                    </w:p>
+                    <w:p>
+                      <w:pPr>
+                        <w:spacing w:after="0"/>
+                        <w:ind w:left="720"/>
+                        <w:rPr>
+                          <w:rFonts w:ascii="Courier New" w:hAnsi="Courier New" w:cs="Courier New"/>
+                        </w:rPr>
+                      </w:pPr>
+                      <w:r>
+                        <w:rPr>
+                          <w:rFonts w:ascii="Courier New" w:hAnsi="Courier New" w:cs="Courier New"/>
+                        </w:rPr>
+                        <w:t>Define set s</w:t>
+                      </w:r>
+                    </w:p>
+                    <w:p>
+                      <w:pPr>
+                        <w:spacing w:after="0"/>
+                        <w:ind w:left="720"/>
+                        <w:rPr>
+                          <w:rFonts w:ascii="Courier New" w:hAnsi="Courier New" w:cs="Courier New"/>
+                        </w:rPr>
+                      </w:pPr>
+                      <w:r>
+                        <w:rPr>
+                          <w:rFonts w:ascii="Courier New" w:hAnsi="Courier New" w:cs="Courier New"/>
+                        </w:rPr>
+                        <w:t>Define queue q</w:t>
+                      </w:r>
+                    </w:p>
+                    <w:p>
+                      <w:pPr>
+                        <w:spacing w:after="0"/>
+                        <w:ind w:left="720"/>
+                        <w:rPr>
+                          <w:rFonts w:ascii="Courier New" w:hAnsi="Courier New" w:cs="Courier New"/>
+                        </w:rPr>
+                      </w:pPr>
+                      <w:r>
+                        <w:rPr>
+                          <w:rFonts w:ascii="Courier New" w:hAnsi="Courier New" w:cs="Courier New"/>
+                          <w:b/>
+                          <w:bCs/>
+                          <w:color w:val="4472C4" w:themeColor="accent1"/>
+                        </w:rPr>
+                        <w:t>If</w:t>
+                      </w:r>
+                      <w:r>
+                        <w:rPr>
+                          <w:rFonts w:ascii="Courier New" w:hAnsi="Courier New" w:cs="Courier New"/>
+                          <w:color w:val="4472C4" w:themeColor="accent1"/>
+                        </w:rPr>
+                        <w:t xml:space="preserve"> </w:t>
+                      </w:r>
+                      <w:r>
+                        <w:rPr>
+                          <w:rFonts w:ascii="Courier New" w:hAnsi="Courier New" w:cs="Courier New"/>
+                        </w:rPr>
+                        <w:t xml:space="preserve">start </w:t>
+                      </w:r>
+                      <w:r>
+                        <w:rPr>
+                          <w:rFonts w:ascii="Courier New" w:hAnsi="Courier New" w:cs="Courier New"/>
+                          <w:b/>
+                          <w:bCs/>
+                          <w:color w:val="4472C4" w:themeColor="accent1"/>
+                        </w:rPr>
+                        <w:t>or</w:t>
+                      </w:r>
+                      <w:r>
+                        <w:rPr>
+                          <w:rFonts w:ascii="Courier New" w:hAnsi="Courier New" w:cs="Courier New"/>
+                          <w:color w:val="4472C4" w:themeColor="accent1"/>
+                        </w:rPr>
+                        <w:t xml:space="preserve"> </w:t>
+                      </w:r>
+                      <w:r>
+                        <w:rPr>
+                          <w:rFonts w:ascii="Courier New" w:hAnsi="Courier New" w:cs="Courier New"/>
+                        </w:rPr>
+                        <w:t>end == null:</w:t>
+                      </w:r>
+                      <w:r>
+                        <w:rPr>
+                          <w:rFonts w:ascii="Courier New" w:hAnsi="Courier New" w:cs="Courier New"/>
+                        </w:rPr>
+                        <w:br/>
+                      </w:r>
+                      <w:r>
+                        <w:rPr>
+                          <w:rFonts w:ascii="Courier New" w:hAnsi="Courier New" w:cs="Courier New"/>
+                        </w:rPr>
+                        <w:tab/>
+                      </w:r>
+                      <w:r>
+                        <w:rPr>
+                          <w:rFonts w:ascii="Courier New" w:hAnsi="Courier New" w:cs="Courier New"/>
+                          <w:b/>
+                          <w:bCs/>
+                          <w:color w:val="7030A0"/>
+                        </w:rPr>
+                        <w:t>return</w:t>
+                      </w:r>
+                      <w:r>
+                        <w:rPr>
+                          <w:rFonts w:ascii="Courier New" w:hAnsi="Courier New" w:cs="Courier New"/>
+                          <w:color w:val="7030A0"/>
+                        </w:rPr>
+                        <w:t xml:space="preserve"> </w:t>
+                      </w:r>
+                      <w:r>
+                        <w:rPr>
+                          <w:rFonts w:ascii="Courier New" w:hAnsi="Courier New" w:cs="Courier New"/>
+                        </w:rPr>
+                        <w:t>#Node does not exist</w:t>
+                      </w:r>
+                    </w:p>
+                    <w:p>
+                      <w:pPr>
+                        <w:spacing w:after="0"/>
+                        <w:ind w:left="720"/>
+                        <w:rPr>
+                          <w:rFonts w:ascii="Courier New" w:hAnsi="Courier New" w:cs="Courier New"/>
+                        </w:rPr>
+                      </w:pPr>
+                      <w:r>
+                        <w:rPr>
+                          <w:rFonts w:ascii="Courier New" w:hAnsi="Courier New" w:cs="Courier New"/>
+                        </w:rPr>
+                        <w:t>Q &lt;- start</w:t>
+                      </w:r>
+                    </w:p>
+                    <w:p>
+                      <w:pPr>
+                        <w:spacing w:after="0"/>
+                        <w:ind w:left="720"/>
+                        <w:rPr>
+                          <w:rFonts w:ascii="Courier New" w:hAnsi="Courier New" w:cs="Courier New"/>
+                        </w:rPr>
+                      </w:pPr>
+                      <w:r>
+                        <w:rPr>
+                          <w:rFonts w:ascii="Courier New" w:hAnsi="Courier New" w:cs="Courier New"/>
+                        </w:rPr>
+                        <w:t>S &lt;- start</w:t>
+                      </w:r>
+                    </w:p>
+                    <w:p>
+                      <w:pPr>
+                        <w:spacing w:after="0"/>
+                        <w:ind w:left="720"/>
+                        <w:rPr>
+                          <w:rFonts w:ascii="Courier New" w:hAnsi="Courier New" w:cs="Courier New"/>
+                        </w:rPr>
+                      </w:pPr>
+                    </w:p>
+                    <w:p>
+                      <w:pPr>
+                        <w:spacing w:after="0"/>
+                        <w:ind w:left="720"/>
+                        <w:rPr>
+                          <w:rFonts w:ascii="Courier New" w:hAnsi="Courier New" w:cs="Courier New"/>
+                        </w:rPr>
+                      </w:pPr>
+                      <w:r>
+                        <w:rPr>
+                          <w:rFonts w:ascii="Courier New" w:hAnsi="Courier New" w:cs="Courier New"/>
+                          <w:b/>
+                          <w:bCs/>
+                          <w:color w:val="4472C4" w:themeColor="accent1"/>
+                        </w:rPr>
+                        <w:t>While</w:t>
+                      </w:r>
+                      <w:r>
+                        <w:rPr>
+                          <w:rFonts w:ascii="Courier New" w:hAnsi="Courier New" w:cs="Courier New"/>
+                          <w:color w:val="4472C4" w:themeColor="accent1"/>
+                        </w:rPr>
+                        <w:t xml:space="preserve"> </w:t>
+                      </w:r>
+                      <w:r>
+                        <w:rPr>
+                          <w:rFonts w:ascii="Courier New" w:hAnsi="Courier New" w:cs="Courier New"/>
+                        </w:rPr>
+                        <w:t>q not empty:</w:t>
+                      </w:r>
+                    </w:p>
+                    <w:p>
+                      <w:pPr>
+                        <w:spacing w:after="0"/>
+                        <w:ind w:left="720"/>
+                        <w:rPr>
+                          <w:rFonts w:ascii="Courier New" w:hAnsi="Courier New" w:cs="Courier New"/>
+                        </w:rPr>
+                      </w:pPr>
+                      <w:r>
+                        <w:rPr>
+                          <w:rFonts w:ascii="Courier New" w:hAnsi="Courier New" w:cs="Courier New"/>
+                        </w:rPr>
+                        <w:tab/>
+                        <w:t>Current = q.front</w:t>
+                      </w:r>
+                    </w:p>
+                    <w:p>
+                      <w:pPr>
+                        <w:spacing w:after="0"/>
+                        <w:ind w:left="720"/>
+                        <w:rPr>
+                          <w:rFonts w:ascii="Courier New" w:hAnsi="Courier New" w:cs="Courier New"/>
+                        </w:rPr>
+                      </w:pPr>
+                      <w:r>
+                        <w:rPr>
+                          <w:rFonts w:ascii="Courier New" w:hAnsi="Courier New" w:cs="Courier New"/>
+                        </w:rPr>
+                        <w:tab/>
+                        <w:t>Last = current</w:t>
+                      </w:r>
+                    </w:p>
+                    <w:p>
+                      <w:pPr>
+                        <w:spacing w:after="0"/>
+                        <w:ind w:left="720"/>
+                        <w:rPr>
+                          <w:rFonts w:ascii="Courier New" w:hAnsi="Courier New" w:cs="Courier New"/>
+                        </w:rPr>
+                      </w:pPr>
+                      <w:r>
+                        <w:rPr>
+                          <w:rFonts w:ascii="Courier New" w:hAnsi="Courier New" w:cs="Courier New"/>
+                        </w:rPr>
+                        <w:tab/>
+                        <w:t>q.pop</w:t>
+                      </w:r>
+                    </w:p>
+                    <w:p>
+                      <w:pPr>
+                        <w:spacing w:after="0"/>
+                        <w:ind w:left="720"/>
+                        <w:rPr>
+                          <w:rFonts w:ascii="Courier New" w:hAnsi="Courier New" w:cs="Courier New"/>
+                        </w:rPr>
+                      </w:pPr>
+                      <w:r>
+                        <w:rPr>
+                          <w:rFonts w:ascii="Courier New" w:hAnsi="Courier New" w:cs="Courier New"/>
+                        </w:rPr>
+                        <w:tab/>
+                      </w:r>
+                      <w:r>
+                        <w:rPr>
+                          <w:rFonts w:ascii="Courier New" w:hAnsi="Courier New" w:cs="Courier New"/>
+                          <w:b/>
+                          <w:bCs/>
+                          <w:color w:val="4472C4" w:themeColor="accent1"/>
+                        </w:rPr>
+                        <w:t>if</w:t>
+                      </w:r>
+                      <w:r>
+                        <w:rPr>
+                          <w:rFonts w:ascii="Courier New" w:hAnsi="Courier New" w:cs="Courier New"/>
+                          <w:color w:val="4472C4" w:themeColor="accent1"/>
+                        </w:rPr>
+                        <w:t xml:space="preserve"> </w:t>
+                      </w:r>
+                      <w:r>
+                        <w:rPr>
+                          <w:rFonts w:ascii="Courier New" w:hAnsi="Courier New" w:cs="Courier New"/>
+                        </w:rPr>
+                        <w:t xml:space="preserve">current.name == end.name </w:t>
+                      </w:r>
+                      <w:r>
+                        <w:rPr>
+                          <w:rFonts w:ascii="Courier New" w:hAnsi="Courier New" w:cs="Courier New"/>
+                          <w:b/>
+                          <w:bCs/>
+                          <w:color w:val="4472C4" w:themeColor="accent1"/>
+                        </w:rPr>
+                        <w:t>and</w:t>
+                      </w:r>
+                      <w:r>
+                        <w:rPr>
+                          <w:rFonts w:ascii="Courier New" w:hAnsi="Courier New" w:cs="Courier New"/>
+                          <w:color w:val="4472C4" w:themeColor="accent1"/>
+                        </w:rPr>
+                        <w:t xml:space="preserve"> </w:t>
+                      </w:r>
+                      <w:r>
+                        <w:rPr>
+                          <w:rFonts w:ascii="Courier New" w:hAnsi="Courier New" w:cs="Courier New"/>
+                        </w:rPr>
+                        <w:t>!findmax:</w:t>
+                      </w:r>
+                    </w:p>
+                    <w:p>
+                      <w:pPr>
+                        <w:spacing w:after="0"/>
+                        <w:ind w:left="720"/>
+                        <w:rPr>
+                          <w:rFonts w:ascii="Courier New" w:hAnsi="Courier New" w:cs="Courier New"/>
+                        </w:rPr>
+                      </w:pPr>
+                      <w:r>
+                        <w:rPr>
+                          <w:rFonts w:ascii="Courier New" w:hAnsi="Courier New" w:cs="Courier New"/>
+                        </w:rPr>
+                        <w:tab/>
+                      </w:r>
+                      <w:r>
+                        <w:rPr>
+                          <w:rFonts w:ascii="Courier New" w:hAnsi="Courier New" w:cs="Courier New"/>
+                        </w:rPr>
+                        <w:tab/>
+                        <w:t>return current</w:t>
+                      </w:r>
+                    </w:p>
+                    <w:p>
+                      <w:pPr>
+                        <w:spacing w:after="0"/>
+                        <w:ind w:left="720"/>
+                        <w:rPr>
+                          <w:rFonts w:ascii="Courier New" w:hAnsi="Courier New" w:cs="Courier New"/>
+                        </w:rPr>
+                      </w:pPr>
+                      <w:r>
+                        <w:rPr>
+                          <w:rFonts w:ascii="Courier New" w:hAnsi="Courier New" w:cs="Courier New"/>
+                        </w:rPr>
+                        <w:tab/>
+                      </w:r>
+                      <w:r>
+                        <w:rPr>
+                          <w:rFonts w:ascii="Courier New" w:hAnsi="Courier New" w:cs="Courier New"/>
+                          <w:b/>
+                          <w:bCs/>
+                          <w:color w:val="4472C4" w:themeColor="accent1"/>
+                        </w:rPr>
+                        <w:t>for</w:t>
+                      </w:r>
+                      <w:r>
+                        <w:rPr>
+                          <w:rFonts w:ascii="Courier New" w:hAnsi="Courier New" w:cs="Courier New"/>
+                          <w:color w:val="4472C4" w:themeColor="accent1"/>
+                        </w:rPr>
+                        <w:t xml:space="preserve"> </w:t>
+                      </w:r>
+                      <w:r>
+                        <w:rPr>
+                          <w:rFonts w:ascii="Courier New" w:hAnsi="Courier New" w:cs="Courier New"/>
+                        </w:rPr>
+                        <w:t>connection in current.connections</w:t>
+                      </w:r>
+                      <w:r>
+                        <w:rPr>
+                          <w:rFonts w:ascii="Courier New" w:hAnsi="Courier New" w:cs="Courier New"/>
+                        </w:rPr>
+                        <w:t>:</w:t>
+                      </w:r>
+                    </w:p>
+                    <w:p>
+                      <w:pPr>
+                        <w:spacing w:after="0"/>
+                        <w:ind w:left="720"/>
+                        <w:rPr>
+                          <w:rFonts w:ascii="Courier New" w:hAnsi="Courier New" w:cs="Courier New"/>
+                        </w:rPr>
+                      </w:pPr>
+                      <w:r>
+                        <w:rPr>
+                          <w:rFonts w:ascii="Courier New" w:hAnsi="Courier New" w:cs="Courier New"/>
+                        </w:rPr>
+                        <w:tab/>
+                      </w:r>
+                      <w:r>
+                        <w:rPr>
+                          <w:rFonts w:ascii="Courier New" w:hAnsi="Courier New" w:cs="Courier New"/>
+                        </w:rPr>
+                        <w:tab/>
+                      </w:r>
+                      <w:r>
+                        <w:rPr>
+                          <w:rFonts w:ascii="Courier New" w:hAnsi="Courier New" w:cs="Courier New"/>
+                          <w:b/>
+                          <w:bCs/>
+                          <w:color w:val="4472C4" w:themeColor="accent1"/>
+                        </w:rPr>
+                        <w:t>if</w:t>
+                      </w:r>
+                      <w:r>
+                        <w:rPr>
+                          <w:rFonts w:ascii="Courier New" w:hAnsi="Courier New" w:cs="Courier New"/>
+                          <w:color w:val="4472C4" w:themeColor="accent1"/>
+                        </w:rPr>
+                        <w:t xml:space="preserve"> </w:t>
+                      </w:r>
+                      <w:r>
+                        <w:rPr>
+                          <w:rFonts w:ascii="Courier New" w:hAnsi="Courier New" w:cs="Courier New"/>
+                        </w:rPr>
+                        <w:t>s.count(current.connections[connection] == 0</w:t>
+                      </w:r>
+                      <w:r>
+                        <w:rPr>
+                          <w:rFonts w:ascii="Courier New" w:hAnsi="Courier New" w:cs="Courier New"/>
+                        </w:rPr>
+                        <w:t>:</w:t>
+                      </w:r>
+                    </w:p>
+                    <w:p>
+                      <w:pPr>
+                        <w:spacing w:after="0"/>
+                        <w:ind w:left="720"/>
+                        <w:rPr>
+                          <w:rFonts w:ascii="Courier New" w:hAnsi="Courier New" w:cs="Courier New"/>
+                        </w:rPr>
+                      </w:pPr>
+                      <w:r>
+                        <w:rPr>
+                          <w:rFonts w:ascii="Courier New" w:hAnsi="Courier New" w:cs="Courier New"/>
+                        </w:rPr>
+                        <w:tab/>
+                      </w:r>
+                      <w:r>
+                        <w:rPr>
+                          <w:rFonts w:ascii="Courier New" w:hAnsi="Courier New" w:cs="Courier New"/>
+                        </w:rPr>
+                        <w:tab/>
+                      </w:r>
+                      <w:r>
+                        <w:rPr>
+                          <w:rFonts w:ascii="Courier New" w:hAnsi="Courier New" w:cs="Courier New"/>
+                        </w:rPr>
+                        <w:tab/>
+                        <w:t>s &lt;- current.connections[connections]</w:t>
+                      </w:r>
+                    </w:p>
+                    <w:p>
+                      <w:pPr>
+                        <w:spacing w:after="0"/>
+                        <w:ind w:left="720"/>
+                        <w:rPr>
+                          <w:rFonts w:ascii="Courier New" w:hAnsi="Courier New" w:cs="Courier New"/>
+                        </w:rPr>
+                      </w:pPr>
+                      <w:r>
+                        <w:rPr>
+                          <w:rFonts w:ascii="Courier New" w:hAnsi="Courier New" w:cs="Courier New"/>
+                        </w:rPr>
+                        <w:tab/>
+                      </w:r>
+                      <w:r>
+                        <w:rPr>
+                          <w:rFonts w:ascii="Courier New" w:hAnsi="Courier New" w:cs="Courier New"/>
+                        </w:rPr>
+                        <w:tab/>
+                      </w:r>
+                      <w:r>
+                        <w:rPr>
+                          <w:rFonts w:ascii="Courier New" w:hAnsi="Courier New" w:cs="Courier New"/>
+                        </w:rPr>
+                        <w:tab/>
+                        <w:t>q &lt;- current.connections[connection]</w:t>
+                      </w:r>
+                    </w:p>
+                    <w:p>
+                      <w:pPr>
+                        <w:spacing w:after="0"/>
+                        <w:ind w:left="720"/>
+                        <w:rPr>
+                          <w:rFonts w:ascii="Courier New" w:hAnsi="Courier New" w:cs="Courier New"/>
+                        </w:rPr>
+                      </w:pPr>
+                      <w:r>
+                        <w:rPr>
+                          <w:rFonts w:ascii="Courier New" w:hAnsi="Courier New" w:cs="Courier New"/>
+                        </w:rPr>
+                        <w:tab/>
+                      </w:r>
+                      <w:r>
+                        <w:rPr>
+                          <w:rFonts w:ascii="Courier New" w:hAnsi="Courier New" w:cs="Courier New"/>
+                        </w:rPr>
+                        <w:tab/>
+                      </w:r>
+                      <w:r>
+                        <w:rPr>
+                          <w:rFonts w:ascii="Courier New" w:hAnsi="Courier New" w:cs="Courier New"/>
+                        </w:rPr>
+                        <w:tab/>
+                        <w:t>current.connections[connection].parent = current</w:t>
+                      </w:r>
+                    </w:p>
+                    <w:p>
+                      <w:pPr>
+                        <w:spacing w:after="0"/>
+                        <w:ind w:left="720"/>
+                        <w:rPr>
+                          <w:rFonts w:ascii="Courier New" w:hAnsi="Courier New" w:cs="Courier New"/>
+                        </w:rPr>
+                      </w:pPr>
+                      <w:r>
+                        <w:rPr>
+                          <w:rFonts w:ascii="Courier New" w:hAnsi="Courier New" w:cs="Courier New"/>
+                        </w:rPr>
+                        <w:tab/>
+                      </w:r>
+                    </w:p>
+                    <w:p>
+                      <w:pPr>
+                        <w:spacing w:after="0"/>
+                        <w:ind w:left="720"/>
+                        <w:rPr>
+                          <w:rFonts w:ascii="Courier New" w:hAnsi="Courier New" w:cs="Courier New"/>
+                        </w:rPr>
+                      </w:pPr>
+                      <w:r>
+                        <w:rPr>
+                          <w:rFonts w:ascii="Courier New" w:hAnsi="Courier New" w:cs="Courier New"/>
+                          <w:b/>
+                          <w:bCs/>
+                          <w:color w:val="7030A0"/>
+                        </w:rPr>
+                        <w:t>Return</w:t>
+                      </w:r>
+                      <w:r>
+                        <w:rPr>
+                          <w:rFonts w:ascii="Courier New" w:hAnsi="Courier New" w:cs="Courier New"/>
+                          <w:color w:val="7030A0"/>
+                        </w:rPr>
+                        <w:t xml:space="preserve"> </w:t>
+                      </w:r>
+                      <w:r>
+                        <w:rPr>
+                          <w:rFonts w:ascii="Courier New" w:hAnsi="Courier New" w:cs="Courier New"/>
+                        </w:rPr>
+                        <w:t>last</w:t>
+                      </w:r>
+                    </w:p>
+                    <w:p>
+                      <w:pPr>
+                        <w:spacing w:after="0"/>
+                        <w:rPr>
+                          <w:rFonts w:ascii="Courier New" w:hAnsi="Courier New" w:cs="Courier New"/>
+                        </w:rPr>
+                      </w:pPr>
+                    </w:p>
                   </w:txbxContent>
                 </v:textbox>
                 <w10:wrap type="square" anchorx="margin"/>
@@ -1894,7 +3093,7 @@
 </file>
 
 <file path=word/endnotes.xml><?xml version="1.0" encoding="utf-8"?>
-<w:endnotes xmlns:wpc="http://schemas.microsoft.com/office/word/2010/wordprocessingCanvas" xmlns:cx="http://schemas.microsoft.com/office/drawing/2014/chartex" xmlns:cx1="http://schemas.microsoft.com/office/drawing/2015/9/8/chartex" xmlns:cx2="http://schemas.microsoft.com/office/drawing/2015/10/21/chartex" xmlns:cx3="http://schemas.microsoft.com/office/drawing/2016/5/9/chartex" xmlns:cx4="http://schemas.microsoft.com/office/drawing/2016/5/10/chartex" xmlns:cx5="http://schemas.microsoft.com/office/drawing/2016/5/11/chartex" xmlns:cx6="http://schemas.microsoft.com/office/drawing/2016/5/12/chartex" xmlns:cx7="http://schemas.microsoft.com/office/drawing/2016/5/13/chartex" xmlns:cx8="http://schemas.microsoft.com/office/drawing/2016/5/14/chartex" xmlns:mc="http://schemas.openxmlformats.org/markup-compatibility/2006" xmlns:aink="http://schemas.microsoft.com/office/drawing/2016/ink" xmlns:am3d="http://schemas.microsoft.com/office/drawing/2017/model3d" xmlns:o="urn:schemas-microsoft-com:office:office" xmlns:r="http://schemas.openxmlformats.org/officeDocument/2006/relationships" xmlns:m="http://schemas.openxmlformats.org/officeDocument/2006/math" xmlns:v="urn:schemas-microsoft-com:vml" xmlns:wp14="http://schemas.microsoft.com/office/word/2010/wordprocessingDrawing" xmlns:wp="http://schemas.openxmlformats.org/drawingml/2006/wordprocessingDrawing" xmlns:w10="urn:schemas-microsoft-com:office:word" xmlns:w="http://schemas.openxmlformats.org/wordprocessingml/2006/main" xmlns:w14="http://schemas.microsoft.com/office/word/2010/wordml" xmlns:w15="http://schemas.microsoft.com/office/word/2012/wordml" xmlns:w16cex="http://schemas.microsoft.com/office/word/2018/wordml/cex" xmlns:w16cid="http://schemas.microsoft.com/office/word/2016/wordml/cid" xmlns:w16="http://schemas.microsoft.com/office/word/2018/wordml" xmlns:w16se="http://schemas.microsoft.com/office/word/2015/wordml/symex" xmlns:wpg="http://schemas.microsoft.com/office/word/2010/wordprocessingGroup" xmlns:wpi="http://schemas.microsoft.com/office/word/2010/wordprocessingInk" xmlns:wne="http://schemas.microsoft.com/office/word/2006/wordml" xmlns:wps="http://schemas.microsoft.com/office/word/2010/wordprocessingShape" mc:Ignorable="w14 w15 w16se w16cid w16 w16cex wp14">
+<w:endnotes xmlns:wpc="http://schemas.microsoft.com/office/word/2010/wordprocessingCanvas" xmlns:cx="http://schemas.microsoft.com/office/drawing/2014/chartex" xmlns:cx1="http://schemas.microsoft.com/office/drawing/2015/9/8/chartex" xmlns:cx2="http://schemas.microsoft.com/office/drawing/2015/10/21/chartex" xmlns:cx3="http://schemas.microsoft.com/office/drawing/2016/5/9/chartex" xmlns:cx4="http://schemas.microsoft.com/office/drawing/2016/5/10/chartex" xmlns:cx5="http://schemas.microsoft.com/office/drawing/2016/5/11/chartex" xmlns:cx6="http://schemas.microsoft.com/office/drawing/2016/5/12/chartex" xmlns:cx7="http://schemas.microsoft.com/office/drawing/2016/5/13/chartex" xmlns:cx8="http://schemas.microsoft.com/office/drawing/2016/5/14/chartex" xmlns:mc="http://schemas.openxmlformats.org/markup-compatibility/2006" xmlns:aink="http://schemas.microsoft.com/office/drawing/2016/ink" xmlns:am3d="http://schemas.microsoft.com/office/drawing/2017/model3d" xmlns:o="urn:schemas-microsoft-com:office:office" xmlns:r="http://schemas.openxmlformats.org/officeDocument/2006/relationships" xmlns:m="http://schemas.openxmlformats.org/officeDocument/2006/math" xmlns:v="urn:schemas-microsoft-com:vml" xmlns:wp14="http://schemas.microsoft.com/office/word/2010/wordprocessingDrawing" xmlns:wp="http://schemas.openxmlformats.org/drawingml/2006/wordprocessingDrawing" xmlns:w10="urn:schemas-microsoft-com:office:word" xmlns:w="http://schemas.openxmlformats.org/wordprocessingml/2006/main" xmlns:w14="http://schemas.microsoft.com/office/word/2010/wordml" xmlns:w15="http://schemas.microsoft.com/office/word/2012/wordml" xmlns:w16cex="http://schemas.microsoft.com/office/word/2018/wordml/cex" xmlns:w16cid="http://schemas.microsoft.com/office/word/2016/wordml/cid" xmlns:w16="http://schemas.microsoft.com/office/word/2018/wordml" xmlns:w16sdtdh="http://schemas.microsoft.com/office/word/2020/wordml/sdtdatahash" xmlns:w16se="http://schemas.microsoft.com/office/word/2015/wordml/symex" xmlns:wpg="http://schemas.microsoft.com/office/word/2010/wordprocessingGroup" xmlns:wpi="http://schemas.microsoft.com/office/word/2010/wordprocessingInk" xmlns:wne="http://schemas.microsoft.com/office/word/2006/wordml" xmlns:wps="http://schemas.microsoft.com/office/word/2010/wordprocessingShape" mc:Ignorable="w14 w15 w16se w16cid w16 w16cex w16sdtdh wp14">
   <w:endnote w:type="separator" w:id="-1">
     <w:p>
       <w:pPr>
@@ -1919,7 +3118,7 @@
 </file>
 
 <file path=word/footer1.xml><?xml version="1.0" encoding="utf-8"?>
-<w:ftr xmlns:wpc="http://schemas.microsoft.com/office/word/2010/wordprocessingCanvas" xmlns:cx="http://schemas.microsoft.com/office/drawing/2014/chartex" xmlns:cx1="http://schemas.microsoft.com/office/drawing/2015/9/8/chartex" xmlns:cx2="http://schemas.microsoft.com/office/drawing/2015/10/21/chartex" xmlns:cx3="http://schemas.microsoft.com/office/drawing/2016/5/9/chartex" xmlns:cx4="http://schemas.microsoft.com/office/drawing/2016/5/10/chartex" xmlns:cx5="http://schemas.microsoft.com/office/drawing/2016/5/11/chartex" xmlns:cx6="http://schemas.microsoft.com/office/drawing/2016/5/12/chartex" xmlns:cx7="http://schemas.microsoft.com/office/drawing/2016/5/13/chartex" xmlns:cx8="http://schemas.microsoft.com/office/drawing/2016/5/14/chartex" xmlns:mc="http://schemas.openxmlformats.org/markup-compatibility/2006" xmlns:aink="http://schemas.microsoft.com/office/drawing/2016/ink" xmlns:am3d="http://schemas.microsoft.com/office/drawing/2017/model3d" xmlns:o="urn:schemas-microsoft-com:office:office" xmlns:r="http://schemas.openxmlformats.org/officeDocument/2006/relationships" xmlns:m="http://schemas.openxmlformats.org/officeDocument/2006/math" xmlns:v="urn:schemas-microsoft-com:vml" xmlns:wp14="http://schemas.microsoft.com/office/word/2010/wordprocessingDrawing" xmlns:wp="http://schemas.openxmlformats.org/drawingml/2006/wordprocessingDrawing" xmlns:w10="urn:schemas-microsoft-com:office:word" xmlns:w="http://schemas.openxmlformats.org/wordprocessingml/2006/main" xmlns:w14="http://schemas.microsoft.com/office/word/2010/wordml" xmlns:w15="http://schemas.microsoft.com/office/word/2012/wordml" xmlns:w16cex="http://schemas.microsoft.com/office/word/2018/wordml/cex" xmlns:w16cid="http://schemas.microsoft.com/office/word/2016/wordml/cid" xmlns:w16="http://schemas.microsoft.com/office/word/2018/wordml" xmlns:w16se="http://schemas.microsoft.com/office/word/2015/wordml/symex" xmlns:wpg="http://schemas.microsoft.com/office/word/2010/wordprocessingGroup" xmlns:wpi="http://schemas.microsoft.com/office/word/2010/wordprocessingInk" xmlns:wne="http://schemas.microsoft.com/office/word/2006/wordml" xmlns:wps="http://schemas.microsoft.com/office/word/2010/wordprocessingShape" mc:Ignorable="w14 w15 w16se w16cid w16 w16cex wp14">
+<w:ftr xmlns:wpc="http://schemas.microsoft.com/office/word/2010/wordprocessingCanvas" xmlns:cx="http://schemas.microsoft.com/office/drawing/2014/chartex" xmlns:cx1="http://schemas.microsoft.com/office/drawing/2015/9/8/chartex" xmlns:cx2="http://schemas.microsoft.com/office/drawing/2015/10/21/chartex" xmlns:cx3="http://schemas.microsoft.com/office/drawing/2016/5/9/chartex" xmlns:cx4="http://schemas.microsoft.com/office/drawing/2016/5/10/chartex" xmlns:cx5="http://schemas.microsoft.com/office/drawing/2016/5/11/chartex" xmlns:cx6="http://schemas.microsoft.com/office/drawing/2016/5/12/chartex" xmlns:cx7="http://schemas.microsoft.com/office/drawing/2016/5/13/chartex" xmlns:cx8="http://schemas.microsoft.com/office/drawing/2016/5/14/chartex" xmlns:mc="http://schemas.openxmlformats.org/markup-compatibility/2006" xmlns:aink="http://schemas.microsoft.com/office/drawing/2016/ink" xmlns:am3d="http://schemas.microsoft.com/office/drawing/2017/model3d" xmlns:o="urn:schemas-microsoft-com:office:office" xmlns:r="http://schemas.openxmlformats.org/officeDocument/2006/relationships" xmlns:m="http://schemas.openxmlformats.org/officeDocument/2006/math" xmlns:v="urn:schemas-microsoft-com:vml" xmlns:wp14="http://schemas.microsoft.com/office/word/2010/wordprocessingDrawing" xmlns:wp="http://schemas.openxmlformats.org/drawingml/2006/wordprocessingDrawing" xmlns:w10="urn:schemas-microsoft-com:office:word" xmlns:w="http://schemas.openxmlformats.org/wordprocessingml/2006/main" xmlns:w14="http://schemas.microsoft.com/office/word/2010/wordml" xmlns:w15="http://schemas.microsoft.com/office/word/2012/wordml" xmlns:w16cex="http://schemas.microsoft.com/office/word/2018/wordml/cex" xmlns:w16cid="http://schemas.microsoft.com/office/word/2016/wordml/cid" xmlns:w16="http://schemas.microsoft.com/office/word/2018/wordml" xmlns:w16sdtdh="http://schemas.microsoft.com/office/word/2020/wordml/sdtdatahash" xmlns:w16se="http://schemas.microsoft.com/office/word/2015/wordml/symex" xmlns:wpg="http://schemas.microsoft.com/office/word/2010/wordprocessingGroup" xmlns:wpi="http://schemas.microsoft.com/office/word/2010/wordprocessingInk" xmlns:wne="http://schemas.microsoft.com/office/word/2006/wordml" xmlns:wps="http://schemas.microsoft.com/office/word/2010/wordprocessingShape" mc:Ignorable="w14 w15 w16se w16cid w16 w16cex w16sdtdh wp14">
   <w:p>
     <w:pPr>
       <w:pStyle w:val="Footer"/>
@@ -1929,7 +3128,7 @@
 </file>
 
 <file path=word/footer2.xml><?xml version="1.0" encoding="utf-8"?>
-<w:ftr xmlns:wpc="http://schemas.microsoft.com/office/word/2010/wordprocessingCanvas" xmlns:cx="http://schemas.microsoft.com/office/drawing/2014/chartex" xmlns:cx1="http://schemas.microsoft.com/office/drawing/2015/9/8/chartex" xmlns:cx2="http://schemas.microsoft.com/office/drawing/2015/10/21/chartex" xmlns:cx3="http://schemas.microsoft.com/office/drawing/2016/5/9/chartex" xmlns:cx4="http://schemas.microsoft.com/office/drawing/2016/5/10/chartex" xmlns:cx5="http://schemas.microsoft.com/office/drawing/2016/5/11/chartex" xmlns:cx6="http://schemas.microsoft.com/office/drawing/2016/5/12/chartex" xmlns:cx7="http://schemas.microsoft.com/office/drawing/2016/5/13/chartex" xmlns:cx8="http://schemas.microsoft.com/office/drawing/2016/5/14/chartex" xmlns:mc="http://schemas.openxmlformats.org/markup-compatibility/2006" xmlns:aink="http://schemas.microsoft.com/office/drawing/2016/ink" xmlns:am3d="http://schemas.microsoft.com/office/drawing/2017/model3d" xmlns:o="urn:schemas-microsoft-com:office:office" xmlns:r="http://schemas.openxmlformats.org/officeDocument/2006/relationships" xmlns:m="http://schemas.openxmlformats.org/officeDocument/2006/math" xmlns:v="urn:schemas-microsoft-com:vml" xmlns:wp14="http://schemas.microsoft.com/office/word/2010/wordprocessingDrawing" xmlns:wp="http://schemas.openxmlformats.org/drawingml/2006/wordprocessingDrawing" xmlns:w10="urn:schemas-microsoft-com:office:word" xmlns:w="http://schemas.openxmlformats.org/wordprocessingml/2006/main" xmlns:w14="http://schemas.microsoft.com/office/word/2010/wordml" xmlns:w15="http://schemas.microsoft.com/office/word/2012/wordml" xmlns:w16cex="http://schemas.microsoft.com/office/word/2018/wordml/cex" xmlns:w16cid="http://schemas.microsoft.com/office/word/2016/wordml/cid" xmlns:w16="http://schemas.microsoft.com/office/word/2018/wordml" xmlns:w16se="http://schemas.microsoft.com/office/word/2015/wordml/symex" xmlns:wpg="http://schemas.microsoft.com/office/word/2010/wordprocessingGroup" xmlns:wpi="http://schemas.microsoft.com/office/word/2010/wordprocessingInk" xmlns:wne="http://schemas.microsoft.com/office/word/2006/wordml" xmlns:wps="http://schemas.microsoft.com/office/word/2010/wordprocessingShape" mc:Ignorable="w14 w15 w16se w16cid w16 w16cex wp14">
+<w:ftr xmlns:wpc="http://schemas.microsoft.com/office/word/2010/wordprocessingCanvas" xmlns:cx="http://schemas.microsoft.com/office/drawing/2014/chartex" xmlns:cx1="http://schemas.microsoft.com/office/drawing/2015/9/8/chartex" xmlns:cx2="http://schemas.microsoft.com/office/drawing/2015/10/21/chartex" xmlns:cx3="http://schemas.microsoft.com/office/drawing/2016/5/9/chartex" xmlns:cx4="http://schemas.microsoft.com/office/drawing/2016/5/10/chartex" xmlns:cx5="http://schemas.microsoft.com/office/drawing/2016/5/11/chartex" xmlns:cx6="http://schemas.microsoft.com/office/drawing/2016/5/12/chartex" xmlns:cx7="http://schemas.microsoft.com/office/drawing/2016/5/13/chartex" xmlns:cx8="http://schemas.microsoft.com/office/drawing/2016/5/14/chartex" xmlns:mc="http://schemas.openxmlformats.org/markup-compatibility/2006" xmlns:aink="http://schemas.microsoft.com/office/drawing/2016/ink" xmlns:am3d="http://schemas.microsoft.com/office/drawing/2017/model3d" xmlns:o="urn:schemas-microsoft-com:office:office" xmlns:r="http://schemas.openxmlformats.org/officeDocument/2006/relationships" xmlns:m="http://schemas.openxmlformats.org/officeDocument/2006/math" xmlns:v="urn:schemas-microsoft-com:vml" xmlns:wp14="http://schemas.microsoft.com/office/word/2010/wordprocessingDrawing" xmlns:wp="http://schemas.openxmlformats.org/drawingml/2006/wordprocessingDrawing" xmlns:w10="urn:schemas-microsoft-com:office:word" xmlns:w="http://schemas.openxmlformats.org/wordprocessingml/2006/main" xmlns:w14="http://schemas.microsoft.com/office/word/2010/wordml" xmlns:w15="http://schemas.microsoft.com/office/word/2012/wordml" xmlns:w16cex="http://schemas.microsoft.com/office/word/2018/wordml/cex" xmlns:w16cid="http://schemas.microsoft.com/office/word/2016/wordml/cid" xmlns:w16="http://schemas.microsoft.com/office/word/2018/wordml" xmlns:w16sdtdh="http://schemas.microsoft.com/office/word/2020/wordml/sdtdatahash" xmlns:w16se="http://schemas.microsoft.com/office/word/2015/wordml/symex" xmlns:wpg="http://schemas.microsoft.com/office/word/2010/wordprocessingGroup" xmlns:wpi="http://schemas.microsoft.com/office/word/2010/wordprocessingInk" xmlns:wne="http://schemas.microsoft.com/office/word/2006/wordml" xmlns:wps="http://schemas.microsoft.com/office/word/2010/wordprocessingShape" mc:Ignorable="w14 w15 w16se w16cid w16 w16cex w16sdtdh wp14">
   <w:p>
     <w:pPr>
       <w:pStyle w:val="Footer"/>
@@ -1939,7 +3138,7 @@
 </file>
 
 <file path=word/footer3.xml><?xml version="1.0" encoding="utf-8"?>
-<w:ftr xmlns:wpc="http://schemas.microsoft.com/office/word/2010/wordprocessingCanvas" xmlns:cx="http://schemas.microsoft.com/office/drawing/2014/chartex" xmlns:cx1="http://schemas.microsoft.com/office/drawing/2015/9/8/chartex" xmlns:cx2="http://schemas.microsoft.com/office/drawing/2015/10/21/chartex" xmlns:cx3="http://schemas.microsoft.com/office/drawing/2016/5/9/chartex" xmlns:cx4="http://schemas.microsoft.com/office/drawing/2016/5/10/chartex" xmlns:cx5="http://schemas.microsoft.com/office/drawing/2016/5/11/chartex" xmlns:cx6="http://schemas.microsoft.com/office/drawing/2016/5/12/chartex" xmlns:cx7="http://schemas.microsoft.com/office/drawing/2016/5/13/chartex" xmlns:cx8="http://schemas.microsoft.com/office/drawing/2016/5/14/chartex" xmlns:mc="http://schemas.openxmlformats.org/markup-compatibility/2006" xmlns:aink="http://schemas.microsoft.com/office/drawing/2016/ink" xmlns:am3d="http://schemas.microsoft.com/office/drawing/2017/model3d" xmlns:o="urn:schemas-microsoft-com:office:office" xmlns:r="http://schemas.openxmlformats.org/officeDocument/2006/relationships" xmlns:m="http://schemas.openxmlformats.org/officeDocument/2006/math" xmlns:v="urn:schemas-microsoft-com:vml" xmlns:wp14="http://schemas.microsoft.com/office/word/2010/wordprocessingDrawing" xmlns:wp="http://schemas.openxmlformats.org/drawingml/2006/wordprocessingDrawing" xmlns:w10="urn:schemas-microsoft-com:office:word" xmlns:w="http://schemas.openxmlformats.org/wordprocessingml/2006/main" xmlns:w14="http://schemas.microsoft.com/office/word/2010/wordml" xmlns:w15="http://schemas.microsoft.com/office/word/2012/wordml" xmlns:w16cex="http://schemas.microsoft.com/office/word/2018/wordml/cex" xmlns:w16cid="http://schemas.microsoft.com/office/word/2016/wordml/cid" xmlns:w16="http://schemas.microsoft.com/office/word/2018/wordml" xmlns:w16se="http://schemas.microsoft.com/office/word/2015/wordml/symex" xmlns:wpg="http://schemas.microsoft.com/office/word/2010/wordprocessingGroup" xmlns:wpi="http://schemas.microsoft.com/office/word/2010/wordprocessingInk" xmlns:wne="http://schemas.microsoft.com/office/word/2006/wordml" xmlns:wps="http://schemas.microsoft.com/office/word/2010/wordprocessingShape" mc:Ignorable="w14 w15 w16se w16cid w16 w16cex wp14">
+<w:ftr xmlns:wpc="http://schemas.microsoft.com/office/word/2010/wordprocessingCanvas" xmlns:cx="http://schemas.microsoft.com/office/drawing/2014/chartex" xmlns:cx1="http://schemas.microsoft.com/office/drawing/2015/9/8/chartex" xmlns:cx2="http://schemas.microsoft.com/office/drawing/2015/10/21/chartex" xmlns:cx3="http://schemas.microsoft.com/office/drawing/2016/5/9/chartex" xmlns:cx4="http://schemas.microsoft.com/office/drawing/2016/5/10/chartex" xmlns:cx5="http://schemas.microsoft.com/office/drawing/2016/5/11/chartex" xmlns:cx6="http://schemas.microsoft.com/office/drawing/2016/5/12/chartex" xmlns:cx7="http://schemas.microsoft.com/office/drawing/2016/5/13/chartex" xmlns:cx8="http://schemas.microsoft.com/office/drawing/2016/5/14/chartex" xmlns:mc="http://schemas.openxmlformats.org/markup-compatibility/2006" xmlns:aink="http://schemas.microsoft.com/office/drawing/2016/ink" xmlns:am3d="http://schemas.microsoft.com/office/drawing/2017/model3d" xmlns:o="urn:schemas-microsoft-com:office:office" xmlns:r="http://schemas.openxmlformats.org/officeDocument/2006/relationships" xmlns:m="http://schemas.openxmlformats.org/officeDocument/2006/math" xmlns:v="urn:schemas-microsoft-com:vml" xmlns:wp14="http://schemas.microsoft.com/office/word/2010/wordprocessingDrawing" xmlns:wp="http://schemas.openxmlformats.org/drawingml/2006/wordprocessingDrawing" xmlns:w10="urn:schemas-microsoft-com:office:word" xmlns:w="http://schemas.openxmlformats.org/wordprocessingml/2006/main" xmlns:w14="http://schemas.microsoft.com/office/word/2010/wordml" xmlns:w15="http://schemas.microsoft.com/office/word/2012/wordml" xmlns:w16cex="http://schemas.microsoft.com/office/word/2018/wordml/cex" xmlns:w16cid="http://schemas.microsoft.com/office/word/2016/wordml/cid" xmlns:w16="http://schemas.microsoft.com/office/word/2018/wordml" xmlns:w16sdtdh="http://schemas.microsoft.com/office/word/2020/wordml/sdtdatahash" xmlns:w16se="http://schemas.microsoft.com/office/word/2015/wordml/symex" xmlns:wpg="http://schemas.microsoft.com/office/word/2010/wordprocessingGroup" xmlns:wpi="http://schemas.microsoft.com/office/word/2010/wordprocessingInk" xmlns:wne="http://schemas.microsoft.com/office/word/2006/wordml" xmlns:wps="http://schemas.microsoft.com/office/word/2010/wordprocessingShape" mc:Ignorable="w14 w15 w16se w16cid w16 w16cex w16sdtdh wp14">
   <w:p>
     <w:pPr>
       <w:pStyle w:val="Footer"/>
@@ -1949,7 +3148,7 @@
 </file>
 
 <file path=word/footnotes.xml><?xml version="1.0" encoding="utf-8"?>
-<w:footnotes xmlns:wpc="http://schemas.microsoft.com/office/word/2010/wordprocessingCanvas" xmlns:cx="http://schemas.microsoft.com/office/drawing/2014/chartex" xmlns:cx1="http://schemas.microsoft.com/office/drawing/2015/9/8/chartex" xmlns:cx2="http://schemas.microsoft.com/office/drawing/2015/10/21/chartex" xmlns:cx3="http://schemas.microsoft.com/office/drawing/2016/5/9/chartex" xmlns:cx4="http://schemas.microsoft.com/office/drawing/2016/5/10/chartex" xmlns:cx5="http://schemas.microsoft.com/office/drawing/2016/5/11/chartex" xmlns:cx6="http://schemas.microsoft.com/office/drawing/2016/5/12/chartex" xmlns:cx7="http://schemas.microsoft.com/office/drawing/2016/5/13/chartex" xmlns:cx8="http://schemas.microsoft.com/office/drawing/2016/5/14/chartex" xmlns:mc="http://schemas.openxmlformats.org/markup-compatibility/2006" xmlns:aink="http://schemas.microsoft.com/office/drawing/2016/ink" xmlns:am3d="http://schemas.microsoft.com/office/drawing/2017/model3d" xmlns:o="urn:schemas-microsoft-com:office:office" xmlns:r="http://schemas.openxmlformats.org/officeDocument/2006/relationships" xmlns:m="http://schemas.openxmlformats.org/officeDocument/2006/math" xmlns:v="urn:schemas-microsoft-com:vml" xmlns:wp14="http://schemas.microsoft.com/office/word/2010/wordprocessingDrawing" xmlns:wp="http://schemas.openxmlformats.org/drawingml/2006/wordprocessingDrawing" xmlns:w10="urn:schemas-microsoft-com:office:word" xmlns:w="http://schemas.openxmlformats.org/wordprocessingml/2006/main" xmlns:w14="http://schemas.microsoft.com/office/word/2010/wordml" xmlns:w15="http://schemas.microsoft.com/office/word/2012/wordml" xmlns:w16cex="http://schemas.microsoft.com/office/word/2018/wordml/cex" xmlns:w16cid="http://schemas.microsoft.com/office/word/2016/wordml/cid" xmlns:w16="http://schemas.microsoft.com/office/word/2018/wordml" xmlns:w16se="http://schemas.microsoft.com/office/word/2015/wordml/symex" xmlns:wpg="http://schemas.microsoft.com/office/word/2010/wordprocessingGroup" xmlns:wpi="http://schemas.microsoft.com/office/word/2010/wordprocessingInk" xmlns:wne="http://schemas.microsoft.com/office/word/2006/wordml" xmlns:wps="http://schemas.microsoft.com/office/word/2010/wordprocessingShape" mc:Ignorable="w14 w15 w16se w16cid w16 w16cex wp14">
+<w:footnotes xmlns:wpc="http://schemas.microsoft.com/office/word/2010/wordprocessingCanvas" xmlns:cx="http://schemas.microsoft.com/office/drawing/2014/chartex" xmlns:cx1="http://schemas.microsoft.com/office/drawing/2015/9/8/chartex" xmlns:cx2="http://schemas.microsoft.com/office/drawing/2015/10/21/chartex" xmlns:cx3="http://schemas.microsoft.com/office/drawing/2016/5/9/chartex" xmlns:cx4="http://schemas.microsoft.com/office/drawing/2016/5/10/chartex" xmlns:cx5="http://schemas.microsoft.com/office/drawing/2016/5/11/chartex" xmlns:cx6="http://schemas.microsoft.com/office/drawing/2016/5/12/chartex" xmlns:cx7="http://schemas.microsoft.com/office/drawing/2016/5/13/chartex" xmlns:cx8="http://schemas.microsoft.com/office/drawing/2016/5/14/chartex" xmlns:mc="http://schemas.openxmlformats.org/markup-compatibility/2006" xmlns:aink="http://schemas.microsoft.com/office/drawing/2016/ink" xmlns:am3d="http://schemas.microsoft.com/office/drawing/2017/model3d" xmlns:o="urn:schemas-microsoft-com:office:office" xmlns:r="http://schemas.openxmlformats.org/officeDocument/2006/relationships" xmlns:m="http://schemas.openxmlformats.org/officeDocument/2006/math" xmlns:v="urn:schemas-microsoft-com:vml" xmlns:wp14="http://schemas.microsoft.com/office/word/2010/wordprocessingDrawing" xmlns:wp="http://schemas.openxmlformats.org/drawingml/2006/wordprocessingDrawing" xmlns:w10="urn:schemas-microsoft-com:office:word" xmlns:w="http://schemas.openxmlformats.org/wordprocessingml/2006/main" xmlns:w14="http://schemas.microsoft.com/office/word/2010/wordml" xmlns:w15="http://schemas.microsoft.com/office/word/2012/wordml" xmlns:w16cex="http://schemas.microsoft.com/office/word/2018/wordml/cex" xmlns:w16cid="http://schemas.microsoft.com/office/word/2016/wordml/cid" xmlns:w16="http://schemas.microsoft.com/office/word/2018/wordml" xmlns:w16sdtdh="http://schemas.microsoft.com/office/word/2020/wordml/sdtdatahash" xmlns:w16se="http://schemas.microsoft.com/office/word/2015/wordml/symex" xmlns:wpg="http://schemas.microsoft.com/office/word/2010/wordprocessingGroup" xmlns:wpi="http://schemas.microsoft.com/office/word/2010/wordprocessingInk" xmlns:wne="http://schemas.microsoft.com/office/word/2006/wordml" xmlns:wps="http://schemas.microsoft.com/office/word/2010/wordprocessingShape" mc:Ignorable="w14 w15 w16se w16cid w16 w16cex w16sdtdh wp14">
   <w:footnote w:type="separator" w:id="-1">
     <w:p>
       <w:pPr>
@@ -1974,7 +3173,7 @@
 </file>
 
 <file path=word/header1.xml><?xml version="1.0" encoding="utf-8"?>
-<w:hdr xmlns:wpc="http://schemas.microsoft.com/office/word/2010/wordprocessingCanvas" xmlns:cx="http://schemas.microsoft.com/office/drawing/2014/chartex" xmlns:cx1="http://schemas.microsoft.com/office/drawing/2015/9/8/chartex" xmlns:cx2="http://schemas.microsoft.com/office/drawing/2015/10/21/chartex" xmlns:cx3="http://schemas.microsoft.com/office/drawing/2016/5/9/chartex" xmlns:cx4="http://schemas.microsoft.com/office/drawing/2016/5/10/chartex" xmlns:cx5="http://schemas.microsoft.com/office/drawing/2016/5/11/chartex" xmlns:cx6="http://schemas.microsoft.com/office/drawing/2016/5/12/chartex" xmlns:cx7="http://schemas.microsoft.com/office/drawing/2016/5/13/chartex" xmlns:cx8="http://schemas.microsoft.com/office/drawing/2016/5/14/chartex" xmlns:mc="http://schemas.openxmlformats.org/markup-compatibility/2006" xmlns:aink="http://schemas.microsoft.com/office/drawing/2016/ink" xmlns:am3d="http://schemas.microsoft.com/office/drawing/2017/model3d" xmlns:o="urn:schemas-microsoft-com:office:office" xmlns:r="http://schemas.openxmlformats.org/officeDocument/2006/relationships" xmlns:m="http://schemas.openxmlformats.org/officeDocument/2006/math" xmlns:v="urn:schemas-microsoft-com:vml" xmlns:wp14="http://schemas.microsoft.com/office/word/2010/wordprocessingDrawing" xmlns:wp="http://schemas.openxmlformats.org/drawingml/2006/wordprocessingDrawing" xmlns:w10="urn:schemas-microsoft-com:office:word" xmlns:w="http://schemas.openxmlformats.org/wordprocessingml/2006/main" xmlns:w14="http://schemas.microsoft.com/office/word/2010/wordml" xmlns:w15="http://schemas.microsoft.com/office/word/2012/wordml" xmlns:w16cex="http://schemas.microsoft.com/office/word/2018/wordml/cex" xmlns:w16cid="http://schemas.microsoft.com/office/word/2016/wordml/cid" xmlns:w16="http://schemas.microsoft.com/office/word/2018/wordml" xmlns:w16se="http://schemas.microsoft.com/office/word/2015/wordml/symex" xmlns:wpg="http://schemas.microsoft.com/office/word/2010/wordprocessingGroup" xmlns:wpi="http://schemas.microsoft.com/office/word/2010/wordprocessingInk" xmlns:wne="http://schemas.microsoft.com/office/word/2006/wordml" xmlns:wps="http://schemas.microsoft.com/office/word/2010/wordprocessingShape" mc:Ignorable="w14 w15 w16se w16cid w16 w16cex wp14">
+<w:hdr xmlns:wpc="http://schemas.microsoft.com/office/word/2010/wordprocessingCanvas" xmlns:cx="http://schemas.microsoft.com/office/drawing/2014/chartex" xmlns:cx1="http://schemas.microsoft.com/office/drawing/2015/9/8/chartex" xmlns:cx2="http://schemas.microsoft.com/office/drawing/2015/10/21/chartex" xmlns:cx3="http://schemas.microsoft.com/office/drawing/2016/5/9/chartex" xmlns:cx4="http://schemas.microsoft.com/office/drawing/2016/5/10/chartex" xmlns:cx5="http://schemas.microsoft.com/office/drawing/2016/5/11/chartex" xmlns:cx6="http://schemas.microsoft.com/office/drawing/2016/5/12/chartex" xmlns:cx7="http://schemas.microsoft.com/office/drawing/2016/5/13/chartex" xmlns:cx8="http://schemas.microsoft.com/office/drawing/2016/5/14/chartex" xmlns:mc="http://schemas.openxmlformats.org/markup-compatibility/2006" xmlns:aink="http://schemas.microsoft.com/office/drawing/2016/ink" xmlns:am3d="http://schemas.microsoft.com/office/drawing/2017/model3d" xmlns:o="urn:schemas-microsoft-com:office:office" xmlns:r="http://schemas.openxmlformats.org/officeDocument/2006/relationships" xmlns:m="http://schemas.openxmlformats.org/officeDocument/2006/math" xmlns:v="urn:schemas-microsoft-com:vml" xmlns:wp14="http://schemas.microsoft.com/office/word/2010/wordprocessingDrawing" xmlns:wp="http://schemas.openxmlformats.org/drawingml/2006/wordprocessingDrawing" xmlns:w10="urn:schemas-microsoft-com:office:word" xmlns:w="http://schemas.openxmlformats.org/wordprocessingml/2006/main" xmlns:w14="http://schemas.microsoft.com/office/word/2010/wordml" xmlns:w15="http://schemas.microsoft.com/office/word/2012/wordml" xmlns:w16cex="http://schemas.microsoft.com/office/word/2018/wordml/cex" xmlns:w16cid="http://schemas.microsoft.com/office/word/2016/wordml/cid" xmlns:w16="http://schemas.microsoft.com/office/word/2018/wordml" xmlns:w16sdtdh="http://schemas.microsoft.com/office/word/2020/wordml/sdtdatahash" xmlns:w16se="http://schemas.microsoft.com/office/word/2015/wordml/symex" xmlns:wpg="http://schemas.microsoft.com/office/word/2010/wordprocessingGroup" xmlns:wpi="http://schemas.microsoft.com/office/word/2010/wordprocessingInk" xmlns:wne="http://schemas.microsoft.com/office/word/2006/wordml" xmlns:wps="http://schemas.microsoft.com/office/word/2010/wordprocessingShape" mc:Ignorable="w14 w15 w16se w16cid w16 w16cex w16sdtdh wp14">
   <w:p>
     <w:pPr>
       <w:pStyle w:val="Header"/>
@@ -1984,7 +3183,7 @@
 </file>
 
 <file path=word/header2.xml><?xml version="1.0" encoding="utf-8"?>
-<w:hdr xmlns:wpc="http://schemas.microsoft.com/office/word/2010/wordprocessingCanvas" xmlns:cx="http://schemas.microsoft.com/office/drawing/2014/chartex" xmlns:cx1="http://schemas.microsoft.com/office/drawing/2015/9/8/chartex" xmlns:cx2="http://schemas.microsoft.com/office/drawing/2015/10/21/chartex" xmlns:cx3="http://schemas.microsoft.com/office/drawing/2016/5/9/chartex" xmlns:cx4="http://schemas.microsoft.com/office/drawing/2016/5/10/chartex" xmlns:cx5="http://schemas.microsoft.com/office/drawing/2016/5/11/chartex" xmlns:cx6="http://schemas.microsoft.com/office/drawing/2016/5/12/chartex" xmlns:cx7="http://schemas.microsoft.com/office/drawing/2016/5/13/chartex" xmlns:cx8="http://schemas.microsoft.com/office/drawing/2016/5/14/chartex" xmlns:mc="http://schemas.openxmlformats.org/markup-compatibility/2006" xmlns:aink="http://schemas.microsoft.com/office/drawing/2016/ink" xmlns:am3d="http://schemas.microsoft.com/office/drawing/2017/model3d" xmlns:o="urn:schemas-microsoft-com:office:office" xmlns:r="http://schemas.openxmlformats.org/officeDocument/2006/relationships" xmlns:m="http://schemas.openxmlformats.org/officeDocument/2006/math" xmlns:v="urn:schemas-microsoft-com:vml" xmlns:wp14="http://schemas.microsoft.com/office/word/2010/wordprocessingDrawing" xmlns:wp="http://schemas.openxmlformats.org/drawingml/2006/wordprocessingDrawing" xmlns:w10="urn:schemas-microsoft-com:office:word" xmlns:w="http://schemas.openxmlformats.org/wordprocessingml/2006/main" xmlns:w14="http://schemas.microsoft.com/office/word/2010/wordml" xmlns:w15="http://schemas.microsoft.com/office/word/2012/wordml" xmlns:w16cex="http://schemas.microsoft.com/office/word/2018/wordml/cex" xmlns:w16cid="http://schemas.microsoft.com/office/word/2016/wordml/cid" xmlns:w16="http://schemas.microsoft.com/office/word/2018/wordml" xmlns:w16se="http://schemas.microsoft.com/office/word/2015/wordml/symex" xmlns:wpg="http://schemas.microsoft.com/office/word/2010/wordprocessingGroup" xmlns:wpi="http://schemas.microsoft.com/office/word/2010/wordprocessingInk" xmlns:wne="http://schemas.microsoft.com/office/word/2006/wordml" xmlns:wps="http://schemas.microsoft.com/office/word/2010/wordprocessingShape" mc:Ignorable="w14 w15 w16se w16cid w16 w16cex wp14">
+<w:hdr xmlns:wpc="http://schemas.microsoft.com/office/word/2010/wordprocessingCanvas" xmlns:cx="http://schemas.microsoft.com/office/drawing/2014/chartex" xmlns:cx1="http://schemas.microsoft.com/office/drawing/2015/9/8/chartex" xmlns:cx2="http://schemas.microsoft.com/office/drawing/2015/10/21/chartex" xmlns:cx3="http://schemas.microsoft.com/office/drawing/2016/5/9/chartex" xmlns:cx4="http://schemas.microsoft.com/office/drawing/2016/5/10/chartex" xmlns:cx5="http://schemas.microsoft.com/office/drawing/2016/5/11/chartex" xmlns:cx6="http://schemas.microsoft.com/office/drawing/2016/5/12/chartex" xmlns:cx7="http://schemas.microsoft.com/office/drawing/2016/5/13/chartex" xmlns:cx8="http://schemas.microsoft.com/office/drawing/2016/5/14/chartex" xmlns:mc="http://schemas.openxmlformats.org/markup-compatibility/2006" xmlns:aink="http://schemas.microsoft.com/office/drawing/2016/ink" xmlns:am3d="http://schemas.microsoft.com/office/drawing/2017/model3d" xmlns:o="urn:schemas-microsoft-com:office:office" xmlns:r="http://schemas.openxmlformats.org/officeDocument/2006/relationships" xmlns:m="http://schemas.openxmlformats.org/officeDocument/2006/math" xmlns:v="urn:schemas-microsoft-com:vml" xmlns:wp14="http://schemas.microsoft.com/office/word/2010/wordprocessingDrawing" xmlns:wp="http://schemas.openxmlformats.org/drawingml/2006/wordprocessingDrawing" xmlns:w10="urn:schemas-microsoft-com:office:word" xmlns:w="http://schemas.openxmlformats.org/wordprocessingml/2006/main" xmlns:w14="http://schemas.microsoft.com/office/word/2010/wordml" xmlns:w15="http://schemas.microsoft.com/office/word/2012/wordml" xmlns:w16cex="http://schemas.microsoft.com/office/word/2018/wordml/cex" xmlns:w16cid="http://schemas.microsoft.com/office/word/2016/wordml/cid" xmlns:w16="http://schemas.microsoft.com/office/word/2018/wordml" xmlns:w16sdtdh="http://schemas.microsoft.com/office/word/2020/wordml/sdtdatahash" xmlns:w16se="http://schemas.microsoft.com/office/word/2015/wordml/symex" xmlns:wpg="http://schemas.microsoft.com/office/word/2010/wordprocessingGroup" xmlns:wpi="http://schemas.microsoft.com/office/word/2010/wordprocessingInk" xmlns:wne="http://schemas.microsoft.com/office/word/2006/wordml" xmlns:wps="http://schemas.microsoft.com/office/word/2010/wordprocessingShape" mc:Ignorable="w14 w15 w16se w16cid w16 w16cex w16sdtdh wp14">
   <w:p>
     <w:pPr>
       <w:pStyle w:val="Header"/>
@@ -1994,7 +3193,7 @@
 </file>
 
 <file path=word/header3.xml><?xml version="1.0" encoding="utf-8"?>
-<w:hdr xmlns:wpc="http://schemas.microsoft.com/office/word/2010/wordprocessingCanvas" xmlns:cx="http://schemas.microsoft.com/office/drawing/2014/chartex" xmlns:cx1="http://schemas.microsoft.com/office/drawing/2015/9/8/chartex" xmlns:cx2="http://schemas.microsoft.com/office/drawing/2015/10/21/chartex" xmlns:cx3="http://schemas.microsoft.com/office/drawing/2016/5/9/chartex" xmlns:cx4="http://schemas.microsoft.com/office/drawing/2016/5/10/chartex" xmlns:cx5="http://schemas.microsoft.com/office/drawing/2016/5/11/chartex" xmlns:cx6="http://schemas.microsoft.com/office/drawing/2016/5/12/chartex" xmlns:cx7="http://schemas.microsoft.com/office/drawing/2016/5/13/chartex" xmlns:cx8="http://schemas.microsoft.com/office/drawing/2016/5/14/chartex" xmlns:mc="http://schemas.openxmlformats.org/markup-compatibility/2006" xmlns:aink="http://schemas.microsoft.com/office/drawing/2016/ink" xmlns:am3d="http://schemas.microsoft.com/office/drawing/2017/model3d" xmlns:o="urn:schemas-microsoft-com:office:office" xmlns:r="http://schemas.openxmlformats.org/officeDocument/2006/relationships" xmlns:m="http://schemas.openxmlformats.org/officeDocument/2006/math" xmlns:v="urn:schemas-microsoft-com:vml" xmlns:wp14="http://schemas.microsoft.com/office/word/2010/wordprocessingDrawing" xmlns:wp="http://schemas.openxmlformats.org/drawingml/2006/wordprocessingDrawing" xmlns:w10="urn:schemas-microsoft-com:office:word" xmlns:w="http://schemas.openxmlformats.org/wordprocessingml/2006/main" xmlns:w14="http://schemas.microsoft.com/office/word/2010/wordml" xmlns:w15="http://schemas.microsoft.com/office/word/2012/wordml" xmlns:w16cex="http://schemas.microsoft.com/office/word/2018/wordml/cex" xmlns:w16cid="http://schemas.microsoft.com/office/word/2016/wordml/cid" xmlns:w16="http://schemas.microsoft.com/office/word/2018/wordml" xmlns:w16se="http://schemas.microsoft.com/office/word/2015/wordml/symex" xmlns:wpg="http://schemas.microsoft.com/office/word/2010/wordprocessingGroup" xmlns:wpi="http://schemas.microsoft.com/office/word/2010/wordprocessingInk" xmlns:wne="http://schemas.microsoft.com/office/word/2006/wordml" xmlns:wps="http://schemas.microsoft.com/office/word/2010/wordprocessingShape" mc:Ignorable="w14 w15 w16se w16cid w16 w16cex wp14">
+<w:hdr xmlns:wpc="http://schemas.microsoft.com/office/word/2010/wordprocessingCanvas" xmlns:cx="http://schemas.microsoft.com/office/drawing/2014/chartex" xmlns:cx1="http://schemas.microsoft.com/office/drawing/2015/9/8/chartex" xmlns:cx2="http://schemas.microsoft.com/office/drawing/2015/10/21/chartex" xmlns:cx3="http://schemas.microsoft.com/office/drawing/2016/5/9/chartex" xmlns:cx4="http://schemas.microsoft.com/office/drawing/2016/5/10/chartex" xmlns:cx5="http://schemas.microsoft.com/office/drawing/2016/5/11/chartex" xmlns:cx6="http://schemas.microsoft.com/office/drawing/2016/5/12/chartex" xmlns:cx7="http://schemas.microsoft.com/office/drawing/2016/5/13/chartex" xmlns:cx8="http://schemas.microsoft.com/office/drawing/2016/5/14/chartex" xmlns:mc="http://schemas.openxmlformats.org/markup-compatibility/2006" xmlns:aink="http://schemas.microsoft.com/office/drawing/2016/ink" xmlns:am3d="http://schemas.microsoft.com/office/drawing/2017/model3d" xmlns:o="urn:schemas-microsoft-com:office:office" xmlns:r="http://schemas.openxmlformats.org/officeDocument/2006/relationships" xmlns:m="http://schemas.openxmlformats.org/officeDocument/2006/math" xmlns:v="urn:schemas-microsoft-com:vml" xmlns:wp14="http://schemas.microsoft.com/office/word/2010/wordprocessingDrawing" xmlns:wp="http://schemas.openxmlformats.org/drawingml/2006/wordprocessingDrawing" xmlns:w10="urn:schemas-microsoft-com:office:word" xmlns:w="http://schemas.openxmlformats.org/wordprocessingml/2006/main" xmlns:w14="http://schemas.microsoft.com/office/word/2010/wordml" xmlns:w15="http://schemas.microsoft.com/office/word/2012/wordml" xmlns:w16cex="http://schemas.microsoft.com/office/word/2018/wordml/cex" xmlns:w16cid="http://schemas.microsoft.com/office/word/2016/wordml/cid" xmlns:w16="http://schemas.microsoft.com/office/word/2018/wordml" xmlns:w16sdtdh="http://schemas.microsoft.com/office/word/2020/wordml/sdtdatahash" xmlns:w16se="http://schemas.microsoft.com/office/word/2015/wordml/symex" xmlns:wpg="http://schemas.microsoft.com/office/word/2010/wordprocessingGroup" xmlns:wpi="http://schemas.microsoft.com/office/word/2010/wordprocessingInk" xmlns:wne="http://schemas.microsoft.com/office/word/2006/wordml" xmlns:wps="http://schemas.microsoft.com/office/word/2010/wordprocessingShape" mc:Ignorable="w14 w15 w16se w16cid w16 w16cex w16sdtdh wp14">
   <w:p>
     <w:pPr>
       <w:pStyle w:val="Header"/>
@@ -2004,7 +3203,7 @@
 </file>
 
 <file path=word/styles.xml><?xml version="1.0" encoding="utf-8"?>
-<w:styles xmlns:mc="http://schemas.openxmlformats.org/markup-compatibility/2006" xmlns:r="http://schemas.openxmlformats.org/officeDocument/2006/relationships" xmlns:w="http://schemas.openxmlformats.org/wordprocessingml/2006/main" xmlns:w14="http://schemas.microsoft.com/office/word/2010/wordml" xmlns:w15="http://schemas.microsoft.com/office/word/2012/wordml" xmlns:w16cex="http://schemas.microsoft.com/office/word/2018/wordml/cex" xmlns:w16cid="http://schemas.microsoft.com/office/word/2016/wordml/cid" xmlns:w16="http://schemas.microsoft.com/office/word/2018/wordml" xmlns:w16se="http://schemas.microsoft.com/office/word/2015/wordml/symex" mc:Ignorable="w14 w15 w16se w16cid w16 w16cex">
+<w:styles xmlns:mc="http://schemas.openxmlformats.org/markup-compatibility/2006" xmlns:r="http://schemas.openxmlformats.org/officeDocument/2006/relationships" xmlns:w="http://schemas.openxmlformats.org/wordprocessingml/2006/main" xmlns:w14="http://schemas.microsoft.com/office/word/2010/wordml" xmlns:w15="http://schemas.microsoft.com/office/word/2012/wordml" xmlns:w16cex="http://schemas.microsoft.com/office/word/2018/wordml/cex" xmlns:w16cid="http://schemas.microsoft.com/office/word/2016/wordml/cid" xmlns:w16="http://schemas.microsoft.com/office/word/2018/wordml" xmlns:w16sdtdh="http://schemas.microsoft.com/office/word/2020/wordml/sdtdatahash" xmlns:w16se="http://schemas.microsoft.com/office/word/2015/wordml/symex" mc:Ignorable="w14 w15 w16se w16cid w16 w16cex w16sdtdh">
   <w:docDefaults>
     <w:rPrDefault>
       <w:rPr>

</xml_diff>